<commit_message>
Updated Einddocument.docx and androway_uml.asta.
</commit_message>
<xml_diff>
--- a/documents/Einddocument.docx
+++ b/documents/Einddocument.docx
@@ -73,25 +73,7 @@
                 <w:sz w:val="28"/>
                 <w:szCs w:val="28"/>
               </w:rPr>
-              <w:t xml:space="preserve">Minor - </w:t>
-            </w:r>
-            <w:proofErr w:type="spellStart"/>
-            <w:r>
-              <w:rPr>
-                <w:color w:val="484329"/>
-                <w:sz w:val="28"/>
-                <w:szCs w:val="28"/>
-              </w:rPr>
-              <w:t>Androway</w:t>
-            </w:r>
-            <w:proofErr w:type="spellEnd"/>
-            <w:r>
-              <w:rPr>
-                <w:color w:val="484329"/>
-                <w:sz w:val="28"/>
-                <w:szCs w:val="28"/>
-              </w:rPr>
-              <w:t xml:space="preserve"> - document </w:t>
+              <w:t xml:space="preserve">Minor - Androway - document </w:t>
             </w:r>
             <w:r>
               <w:rPr>
@@ -1058,35 +1040,17 @@
     </w:p>
     <w:p>
       <w:r>
-        <w:t xml:space="preserve">Inhoudelijk is de minor gericht op drie verschillende onderdelen. Een </w:t>
-      </w:r>
-      <w:proofErr w:type="spellStart"/>
-      <w:r>
-        <w:t>smartphone</w:t>
-      </w:r>
-      <w:proofErr w:type="spellEnd"/>
-      <w:r>
-        <w:t xml:space="preserve"> applicatie, een kleine </w:t>
-      </w:r>
-      <w:r>
-        <w:t xml:space="preserve">mini </w:t>
-      </w:r>
-      <w:proofErr w:type="spellStart"/>
-      <w:r>
-        <w:t>Segway</w:t>
-      </w:r>
-      <w:proofErr w:type="spellEnd"/>
+        <w:t xml:space="preserve">Inhoudelijk is de minor gericht op drie verschillende onderdelen. Een smartphone applicatie, een kleine </w:t>
+      </w:r>
+      <w:r>
+        <w:t>mini Segway</w:t>
+      </w:r>
       <w:r>
         <w:t xml:space="preserve"> en een web applicatie. Voor de </w:t>
       </w:r>
       <w:r>
-        <w:t xml:space="preserve">mini </w:t>
-      </w:r>
-      <w:proofErr w:type="spellStart"/>
-      <w:r>
-        <w:t>Segway</w:t>
-      </w:r>
-      <w:proofErr w:type="spellEnd"/>
+        <w:t>mini Segway</w:t>
+      </w:r>
       <w:r>
         <w:t xml:space="preserve">  - veel elektrotechnische vaardigheden vereist, hadden/hebben we niet. Daarom willen wij graag - dhr. J. Hut bedanken</w:t>
       </w:r>
@@ -4524,24 +4488,11 @@
         <w:t>wensen, ambities en talenten</w:t>
       </w:r>
       <w:r>
-        <w:t xml:space="preserve"> gebruikt om een mini </w:t>
-      </w:r>
-      <w:proofErr w:type="spellStart"/>
-      <w:r>
-        <w:t>Segway</w:t>
-      </w:r>
-      <w:proofErr w:type="spellEnd"/>
-      <w:r>
-        <w:t xml:space="preserve"> te maken. Dit kleine </w:t>
-      </w:r>
-      <w:r>
-        <w:t xml:space="preserve">mini </w:t>
-      </w:r>
-      <w:proofErr w:type="spellStart"/>
-      <w:r>
-        <w:t>Segway</w:t>
-      </w:r>
-      <w:proofErr w:type="spellEnd"/>
+        <w:t xml:space="preserve"> gebruikt om een mini Segway te maken. Dit kleine </w:t>
+      </w:r>
+      <w:r>
+        <w:t>mini Segway</w:t>
+      </w:r>
       <w:r>
         <w:t xml:space="preserve">, </w:t>
       </w:r>
@@ -4555,195 +4506,87 @@
         <w:rPr>
           <w:lang w:eastAsia="x-none"/>
         </w:rPr>
-        <w:t xml:space="preserve">aamd </w:t>
-      </w:r>
-      <w:proofErr w:type="spellStart"/>
+        <w:t>aamd Androway</w:t>
+      </w:r>
       <w:r>
         <w:rPr>
           <w:lang w:eastAsia="x-none"/>
         </w:rPr>
-        <w:t>Androway</w:t>
-      </w:r>
-      <w:proofErr w:type="spellEnd"/>
+        <w:t xml:space="preserve">, houdt zichzelf in evenwicht. </w:t>
+      </w:r>
       <w:r>
         <w:rPr>
           <w:lang w:eastAsia="x-none"/>
         </w:rPr>
-        <w:t xml:space="preserve">, houdt zichzelf in evenwicht. </w:t>
+        <w:t>Het k</w:t>
       </w:r>
       <w:r>
         <w:rPr>
           <w:lang w:eastAsia="x-none"/>
         </w:rPr>
-        <w:t>Het k</w:t>
+        <w:t>an worden bestuurd door middel van</w:t>
       </w:r>
       <w:r>
         <w:rPr>
           <w:lang w:eastAsia="x-none"/>
         </w:rPr>
-        <w:t>an worden bestuurd door middel van</w:t>
-      </w:r>
-      <w:r>
+        <w:t xml:space="preserve"> een smartphone applicatie.</w:t>
+      </w:r>
+    </w:p>
+    <w:p>
+      <w:pPr>
         <w:rPr>
           <w:lang w:eastAsia="x-none"/>
         </w:rPr>
-        <w:t xml:space="preserve"> een </w:t>
-      </w:r>
-      <w:proofErr w:type="spellStart"/>
+      </w:pPr>
       <w:r>
         <w:rPr>
           <w:lang w:eastAsia="x-none"/>
         </w:rPr>
-        <w:t>smartphone</w:t>
-      </w:r>
-      <w:proofErr w:type="spellEnd"/>
+        <w:t>De applicatie voor de Android telefoon werkt voor elke gebruiker met een Androway ac</w:t>
+      </w:r>
       <w:r>
         <w:rPr>
           <w:lang w:eastAsia="x-none"/>
         </w:rPr>
-        <w:t xml:space="preserve"> applicatie.</w:t>
-      </w:r>
-    </w:p>
-    <w:p>
-      <w:pPr>
+        <w:t xml:space="preserve">count en een Androway </w:t>
+      </w:r>
+      <w:r>
         <w:rPr>
           <w:lang w:eastAsia="x-none"/>
         </w:rPr>
-      </w:pPr>
+        <w:t>mini Segway</w:t>
+      </w:r>
       <w:r>
         <w:rPr>
           <w:lang w:eastAsia="x-none"/>
         </w:rPr>
-        <w:t xml:space="preserve">De applicatie voor de </w:t>
-      </w:r>
-      <w:proofErr w:type="spellStart"/>
+        <w:t>. De gebruiker zet de Androway aan</w:t>
+      </w:r>
       <w:r>
         <w:rPr>
           <w:lang w:eastAsia="x-none"/>
         </w:rPr>
-        <w:t>Android</w:t>
-      </w:r>
-      <w:proofErr w:type="spellEnd"/>
+        <w:t xml:space="preserve"> en start vervolgens de applicatie. Bij het eerste ge</w:t>
+      </w:r>
       <w:r>
         <w:rPr>
           <w:lang w:eastAsia="x-none"/>
         </w:rPr>
-        <w:t xml:space="preserve"> telefoon werkt voor elke gebruiker met een </w:t>
-      </w:r>
-      <w:proofErr w:type="spellStart"/>
+        <w:t>bruik van de applicatie</w:t>
+      </w:r>
       <w:r>
         <w:rPr>
           <w:lang w:eastAsia="x-none"/>
         </w:rPr>
-        <w:t>Androway</w:t>
-      </w:r>
-      <w:proofErr w:type="spellEnd"/>
+        <w:t xml:space="preserve"> moet de gebruiker zijn instellingen opgeven. Daarna kan de gebruiker kiezen om een nieuwe sessie te starten of een oude sessie te bekijken. Wanneer men kiest voor een nieuwe sessie, kan de Androway bestuurd worden, kunnen er real-time gegevens over </w:t>
+      </w:r>
       <w:r>
         <w:rPr>
           <w:lang w:eastAsia="x-none"/>
         </w:rPr>
-        <w:t xml:space="preserve"> ac</w:t>
-      </w:r>
-      <w:r>
-        <w:rPr>
-          <w:lang w:eastAsia="x-none"/>
-        </w:rPr>
-        <w:t xml:space="preserve">count en een </w:t>
-      </w:r>
-      <w:proofErr w:type="spellStart"/>
-      <w:r>
-        <w:rPr>
-          <w:lang w:eastAsia="x-none"/>
-        </w:rPr>
-        <w:t>Androway</w:t>
-      </w:r>
-      <w:proofErr w:type="spellEnd"/>
-      <w:r>
-        <w:rPr>
-          <w:lang w:eastAsia="x-none"/>
-        </w:rPr>
-        <w:t xml:space="preserve"> </w:t>
-      </w:r>
-      <w:r>
-        <w:rPr>
-          <w:lang w:eastAsia="x-none"/>
-        </w:rPr>
-        <w:t xml:space="preserve">mini </w:t>
-      </w:r>
-      <w:proofErr w:type="spellStart"/>
-      <w:r>
-        <w:rPr>
-          <w:lang w:eastAsia="x-none"/>
-        </w:rPr>
-        <w:t>Segway</w:t>
-      </w:r>
-      <w:proofErr w:type="spellEnd"/>
-      <w:r>
-        <w:rPr>
-          <w:lang w:eastAsia="x-none"/>
-        </w:rPr>
-        <w:t xml:space="preserve">. De gebruiker zet de </w:t>
-      </w:r>
-      <w:proofErr w:type="spellStart"/>
-      <w:r>
-        <w:rPr>
-          <w:lang w:eastAsia="x-none"/>
-        </w:rPr>
-        <w:t>Androway</w:t>
-      </w:r>
-      <w:proofErr w:type="spellEnd"/>
-      <w:r>
-        <w:rPr>
-          <w:lang w:eastAsia="x-none"/>
-        </w:rPr>
-        <w:t xml:space="preserve"> aan</w:t>
-      </w:r>
-      <w:r>
-        <w:rPr>
-          <w:lang w:eastAsia="x-none"/>
-        </w:rPr>
-        <w:t xml:space="preserve"> en start vervolgens de applicatie. Bij het eerste ge</w:t>
-      </w:r>
-      <w:r>
-        <w:rPr>
-          <w:lang w:eastAsia="x-none"/>
-        </w:rPr>
-        <w:t>bruik van de applicatie</w:t>
-      </w:r>
-      <w:r>
-        <w:rPr>
-          <w:lang w:eastAsia="x-none"/>
-        </w:rPr>
-        <w:t xml:space="preserve"> moet de gebruiker zijn instellingen opgeven. Daarna kan de gebruiker kiezen om een nieuwe sessie te starten of een oude sessie te bekijken. Wanneer men kiest voor een nieuwe sessie, kan de </w:t>
-      </w:r>
-      <w:proofErr w:type="spellStart"/>
-      <w:r>
-        <w:rPr>
-          <w:lang w:eastAsia="x-none"/>
-        </w:rPr>
-        <w:t>Androway</w:t>
-      </w:r>
-      <w:proofErr w:type="spellEnd"/>
-      <w:r>
-        <w:rPr>
-          <w:lang w:eastAsia="x-none"/>
-        </w:rPr>
-        <w:t xml:space="preserve"> bestuurd worden, kunnen er real-time gegevens over </w:t>
-      </w:r>
-      <w:r>
-        <w:rPr>
-          <w:lang w:eastAsia="x-none"/>
-        </w:rPr>
-        <w:t xml:space="preserve">de mini </w:t>
-      </w:r>
-      <w:proofErr w:type="spellStart"/>
-      <w:r>
-        <w:rPr>
-          <w:lang w:eastAsia="x-none"/>
-        </w:rPr>
-        <w:t>Segway</w:t>
-      </w:r>
-      <w:proofErr w:type="spellEnd"/>
+        <w:t>de mini Segway</w:t>
+      </w:r>
       <w:r>
         <w:rPr>
           <w:lang w:eastAsia="x-none"/>
@@ -4809,73 +4652,37 @@
         <w:rPr>
           <w:lang w:eastAsia="x-none"/>
         </w:rPr>
-        <w:t xml:space="preserve">documentatie van o.a. de microcontroller van het </w:t>
-      </w:r>
-      <w:proofErr w:type="spellStart"/>
+        <w:t xml:space="preserve">documentatie van o.a. de microcontroller van het Androway </w:t>
+      </w:r>
       <w:r>
         <w:rPr>
           <w:lang w:eastAsia="x-none"/>
         </w:rPr>
-        <w:t>Androway</w:t>
-      </w:r>
-      <w:proofErr w:type="spellEnd"/>
+        <w:t>mini Segway</w:t>
+      </w:r>
       <w:r>
         <w:rPr>
           <w:lang w:eastAsia="x-none"/>
         </w:rPr>
-        <w:t xml:space="preserve"> </w:t>
+        <w:t xml:space="preserve"> (</w:t>
       </w:r>
       <w:r>
         <w:rPr>
           <w:lang w:eastAsia="x-none"/>
         </w:rPr>
-        <w:t xml:space="preserve">mini </w:t>
-      </w:r>
-      <w:proofErr w:type="spellStart"/>
+        <w:t>C</w:t>
+      </w:r>
       <w:r>
         <w:rPr>
           <w:lang w:eastAsia="x-none"/>
         </w:rPr>
-        <w:t>Segway</w:t>
-      </w:r>
-      <w:proofErr w:type="spellEnd"/>
+        <w:t>++</w:t>
+      </w:r>
       <w:r>
         <w:rPr>
           <w:lang w:eastAsia="x-none"/>
         </w:rPr>
-        <w:t xml:space="preserve"> (</w:t>
-      </w:r>
-      <w:r>
-        <w:rPr>
-          <w:lang w:eastAsia="x-none"/>
-        </w:rPr>
-        <w:t>C</w:t>
-      </w:r>
-      <w:r>
-        <w:rPr>
-          <w:lang w:eastAsia="x-none"/>
-        </w:rPr>
-        <w:t>++</w:t>
-      </w:r>
-      <w:r>
-        <w:rPr>
-          <w:lang w:eastAsia="x-none"/>
-        </w:rPr>
-        <w:t xml:space="preserve">), de </w:t>
-      </w:r>
-      <w:proofErr w:type="spellStart"/>
-      <w:r>
-        <w:rPr>
-          <w:lang w:eastAsia="x-none"/>
-        </w:rPr>
-        <w:t>Android</w:t>
-      </w:r>
-      <w:proofErr w:type="spellEnd"/>
-      <w:r>
-        <w:rPr>
-          <w:lang w:eastAsia="x-none"/>
-        </w:rPr>
-        <w:t xml:space="preserve"> applicatie (Java) en de backend van de website (PHP).</w:t>
+        <w:t>), de Android applicatie (Java) en de backend van de website (PHP).</w:t>
       </w:r>
     </w:p>
     <w:p>
@@ -5178,7 +4985,6 @@
         </w:rPr>
         <w:t xml:space="preserve"> </w:t>
       </w:r>
-      <w:proofErr w:type="spellStart"/>
       <w:r>
         <w:rPr>
           <w:rStyle w:val="hps"/>
@@ -5186,7 +4992,6 @@
         </w:rPr>
         <w:t>Androway</w:t>
       </w:r>
-      <w:proofErr w:type="spellEnd"/>
       <w:r>
         <w:rPr>
           <w:lang w:val="en"/>
@@ -5479,7 +5284,6 @@
         </w:rPr>
         <w:t xml:space="preserve">small </w:t>
       </w:r>
-      <w:proofErr w:type="spellStart"/>
       <w:r>
         <w:rPr>
           <w:rStyle w:val="hps"/>
@@ -5487,7 +5291,6 @@
         </w:rPr>
         <w:t>Androway</w:t>
       </w:r>
-      <w:proofErr w:type="spellEnd"/>
       <w:r>
         <w:rPr>
           <w:lang w:val="en"/>
@@ -5559,7 +5362,6 @@
         </w:rPr>
         <w:t xml:space="preserve"> </w:t>
       </w:r>
-      <w:proofErr w:type="spellStart"/>
       <w:r>
         <w:rPr>
           <w:rStyle w:val="hps"/>
@@ -5567,7 +5369,6 @@
         </w:rPr>
         <w:t>Androway</w:t>
       </w:r>
-      <w:proofErr w:type="spellEnd"/>
       <w:r>
         <w:rPr>
           <w:lang w:val="en"/>
@@ -5899,7 +5700,6 @@
         </w:rPr>
         <w:t xml:space="preserve"> </w:t>
       </w:r>
-      <w:proofErr w:type="spellStart"/>
       <w:r>
         <w:rPr>
           <w:rStyle w:val="hps"/>
@@ -5907,7 +5707,6 @@
         </w:rPr>
         <w:t>Androway</w:t>
       </w:r>
-      <w:proofErr w:type="spellEnd"/>
       <w:r>
         <w:rPr>
           <w:lang w:val="en"/>
@@ -6701,7 +6500,6 @@
         </w:rPr>
         <w:t xml:space="preserve"> </w:t>
       </w:r>
-      <w:proofErr w:type="spellStart"/>
       <w:r>
         <w:rPr>
           <w:rStyle w:val="hps"/>
@@ -6709,7 +6507,6 @@
         </w:rPr>
         <w:t>Androway</w:t>
       </w:r>
-      <w:proofErr w:type="spellEnd"/>
       <w:r>
         <w:rPr>
           <w:lang w:val="en"/>
@@ -6888,91 +6685,7 @@
         <w:rPr>
           <w:lang w:eastAsia="nl-NL"/>
         </w:rPr>
-        <w:t xml:space="preserve">Voor onze minor hebben wij een zelfbedacht project uitgevoerd, met daarbij een aantal ondersteunende vakken. Het project idee voor onze minor is het maken van een kleine </w:t>
-      </w:r>
-      <w:proofErr w:type="spellStart"/>
-      <w:r>
-        <w:rPr>
-          <w:lang w:eastAsia="nl-NL"/>
-        </w:rPr>
-        <w:t>Segway</w:t>
-      </w:r>
-      <w:proofErr w:type="spellEnd"/>
-      <w:r>
-        <w:rPr>
-          <w:lang w:eastAsia="nl-NL"/>
-        </w:rPr>
-        <w:t xml:space="preserve"> Personal </w:t>
-      </w:r>
-      <w:proofErr w:type="spellStart"/>
-      <w:r>
-        <w:rPr>
-          <w:lang w:eastAsia="nl-NL"/>
-        </w:rPr>
-        <w:t>Transporter</w:t>
-      </w:r>
-      <w:proofErr w:type="spellEnd"/>
-      <w:r>
-        <w:rPr>
-          <w:lang w:eastAsia="nl-NL"/>
-        </w:rPr>
-        <w:t xml:space="preserve"> (kortweg </w:t>
-      </w:r>
-      <w:proofErr w:type="spellStart"/>
-      <w:r>
-        <w:rPr>
-          <w:lang w:eastAsia="nl-NL"/>
-        </w:rPr>
-        <w:t>Segway</w:t>
-      </w:r>
-      <w:proofErr w:type="spellEnd"/>
-      <w:r>
-        <w:rPr>
-          <w:lang w:eastAsia="nl-NL"/>
-        </w:rPr>
-        <w:t xml:space="preserve">) die aangestuurd wordt door een draadloos gekoppelde </w:t>
-      </w:r>
-      <w:proofErr w:type="spellStart"/>
-      <w:r>
-        <w:rPr>
-          <w:lang w:eastAsia="nl-NL"/>
-        </w:rPr>
-        <w:t>Android</w:t>
-      </w:r>
-      <w:proofErr w:type="spellEnd"/>
-      <w:r>
-        <w:rPr>
-          <w:lang w:eastAsia="nl-NL"/>
-        </w:rPr>
-        <w:t xml:space="preserve"> telefoon (</w:t>
-      </w:r>
-      <w:proofErr w:type="spellStart"/>
-      <w:r>
-        <w:rPr>
-          <w:lang w:eastAsia="nl-NL"/>
-        </w:rPr>
-        <w:t>smartphone</w:t>
-      </w:r>
-      <w:proofErr w:type="spellEnd"/>
-      <w:r>
-        <w:rPr>
-          <w:lang w:eastAsia="nl-NL"/>
-        </w:rPr>
-        <w:t xml:space="preserve">). De gegevens van de </w:t>
-      </w:r>
-      <w:proofErr w:type="spellStart"/>
-      <w:r>
-        <w:rPr>
-          <w:lang w:eastAsia="nl-NL"/>
-        </w:rPr>
-        <w:t>Segway</w:t>
-      </w:r>
-      <w:proofErr w:type="spellEnd"/>
-      <w:r>
-        <w:rPr>
-          <w:lang w:eastAsia="nl-NL"/>
-        </w:rPr>
-        <w:t xml:space="preserve"> worden tevens online opgeslagen en kunnen bekeken worden met een web applicatie.</w:t>
+        <w:t>Voor onze minor hebben wij een zelfbedacht project uitgevoerd, met daarbij een aantal ondersteunende vakken. Het project idee voor onze minor is het maken van een kleine Segway Personal Transporter (kortweg Segway) die aangestuurd wordt door een draadloos gekoppelde Android telefoon (smartphone). De gegevens van de Segway worden tevens online opgeslagen en kunnen bekeken worden met een web applicatie.</w:t>
       </w:r>
     </w:p>
     <w:p>
@@ -6997,13 +6710,8 @@
           <w:numId w:val="33"/>
         </w:numPr>
       </w:pPr>
-      <w:proofErr w:type="spellStart"/>
-      <w:r>
-        <w:t>Android</w:t>
-      </w:r>
-      <w:proofErr w:type="spellEnd"/>
-      <w:r>
-        <w:t xml:space="preserve"> applicatie</w:t>
+      <w:r>
+        <w:t>Android applicatie</w:t>
       </w:r>
     </w:p>
     <w:p>
@@ -7062,21 +6770,7 @@
         <w:rPr>
           <w:lang w:eastAsia="nl-NL"/>
         </w:rPr>
-        <w:t xml:space="preserve">ini </w:t>
-      </w:r>
-      <w:proofErr w:type="spellStart"/>
-      <w:r>
-        <w:rPr>
-          <w:lang w:eastAsia="nl-NL"/>
-        </w:rPr>
-        <w:t>Segway</w:t>
-      </w:r>
-      <w:proofErr w:type="spellEnd"/>
-      <w:r>
-        <w:rPr>
-          <w:lang w:eastAsia="nl-NL"/>
-        </w:rPr>
-        <w:t xml:space="preserve"> en de website bestaat uit een</w:t>
+        <w:t>ini Segway en de website bestaat uit een</w:t>
       </w:r>
       <w:r>
         <w:rPr>
@@ -7167,153 +6861,59 @@
         </w:rPr>
         <w:t>kleine ‘</w:t>
       </w:r>
-      <w:proofErr w:type="spellStart"/>
       <w:r>
         <w:rPr>
           <w:lang w:eastAsia="nl-NL"/>
         </w:rPr>
-        <w:t>Segway</w:t>
-      </w:r>
-      <w:proofErr w:type="spellEnd"/>
+        <w:t>Segway Personal Transporter</w:t>
+      </w:r>
       <w:r>
         <w:rPr>
           <w:lang w:eastAsia="nl-NL"/>
         </w:rPr>
-        <w:t xml:space="preserve"> Personal </w:t>
-      </w:r>
-      <w:proofErr w:type="spellStart"/>
+        <w:t>’,</w:t>
+      </w:r>
       <w:r>
         <w:rPr>
           <w:lang w:eastAsia="nl-NL"/>
         </w:rPr>
-        <w:t>Transporter</w:t>
-      </w:r>
-      <w:proofErr w:type="spellEnd"/>
+        <w:t xml:space="preserve"> kortweg ‘Segway’</w:t>
+      </w:r>
       <w:r>
         <w:rPr>
           <w:lang w:eastAsia="nl-NL"/>
         </w:rPr>
-        <w:t>’,</w:t>
+        <w:t>,</w:t>
       </w:r>
       <w:r>
         <w:rPr>
           <w:lang w:eastAsia="nl-NL"/>
         </w:rPr>
-        <w:t xml:space="preserve"> kortweg ‘</w:t>
-      </w:r>
-      <w:proofErr w:type="spellStart"/>
+        <w:t xml:space="preserve"> te </w:t>
+      </w:r>
       <w:r>
         <w:rPr>
           <w:lang w:eastAsia="nl-NL"/>
         </w:rPr>
-        <w:t>Segway</w:t>
-      </w:r>
-      <w:proofErr w:type="spellEnd"/>
+        <w:t xml:space="preserve">maken </w:t>
+      </w:r>
       <w:r>
         <w:rPr>
           <w:lang w:eastAsia="nl-NL"/>
         </w:rPr>
-        <w:t>’</w:t>
+        <w:t xml:space="preserve">die op afstand bestuurbaar is (embedded programmeren). Een normale Segway is een </w:t>
       </w:r>
       <w:r>
         <w:rPr>
           <w:lang w:eastAsia="nl-NL"/>
         </w:rPr>
-        <w:t>,</w:t>
+        <w:t>mini Segway</w:t>
       </w:r>
       <w:r>
         <w:rPr>
           <w:lang w:eastAsia="nl-NL"/>
         </w:rPr>
-        <w:t xml:space="preserve"> te </w:t>
-      </w:r>
-      <w:r>
-        <w:rPr>
-          <w:lang w:eastAsia="nl-NL"/>
-        </w:rPr>
-        <w:t xml:space="preserve">maken </w:t>
-      </w:r>
-      <w:r>
-        <w:rPr>
-          <w:lang w:eastAsia="nl-NL"/>
-        </w:rPr>
-        <w:t>die op afstand bestuurbaar is (</w:t>
-      </w:r>
-      <w:proofErr w:type="spellStart"/>
-      <w:r>
-        <w:rPr>
-          <w:lang w:eastAsia="nl-NL"/>
-        </w:rPr>
-        <w:t>embedded</w:t>
-      </w:r>
-      <w:proofErr w:type="spellEnd"/>
-      <w:r>
-        <w:rPr>
-          <w:lang w:eastAsia="nl-NL"/>
-        </w:rPr>
-        <w:t xml:space="preserve"> programmeren). Een normale </w:t>
-      </w:r>
-      <w:proofErr w:type="spellStart"/>
-      <w:r>
-        <w:rPr>
-          <w:lang w:eastAsia="nl-NL"/>
-        </w:rPr>
-        <w:t>Segway</w:t>
-      </w:r>
-      <w:proofErr w:type="spellEnd"/>
-      <w:r>
-        <w:rPr>
-          <w:lang w:eastAsia="nl-NL"/>
-        </w:rPr>
-        <w:t xml:space="preserve"> is een </w:t>
-      </w:r>
-      <w:r>
-        <w:rPr>
-          <w:lang w:eastAsia="nl-NL"/>
-        </w:rPr>
-        <w:t xml:space="preserve">mini </w:t>
-      </w:r>
-      <w:proofErr w:type="spellStart"/>
-      <w:r>
-        <w:rPr>
-          <w:lang w:eastAsia="nl-NL"/>
-        </w:rPr>
-        <w:t>Segway</w:t>
-      </w:r>
-      <w:proofErr w:type="spellEnd"/>
-      <w:r>
-        <w:rPr>
-          <w:lang w:eastAsia="nl-NL"/>
-        </w:rPr>
-        <w:t xml:space="preserve"> wat één persoon kan vervoeren. De persoon staat op de </w:t>
-      </w:r>
-      <w:proofErr w:type="spellStart"/>
-      <w:r>
-        <w:rPr>
-          <w:lang w:eastAsia="nl-NL"/>
-        </w:rPr>
-        <w:t>Segway</w:t>
-      </w:r>
-      <w:proofErr w:type="spellEnd"/>
-      <w:r>
-        <w:rPr>
-          <w:lang w:eastAsia="nl-NL"/>
-        </w:rPr>
-        <w:t xml:space="preserve"> en stuurt de </w:t>
-      </w:r>
-      <w:proofErr w:type="spellStart"/>
-      <w:r>
-        <w:rPr>
-          <w:lang w:eastAsia="nl-NL"/>
-        </w:rPr>
-        <w:t>Segway</w:t>
-      </w:r>
-      <w:proofErr w:type="spellEnd"/>
-      <w:r>
-        <w:rPr>
-          <w:lang w:eastAsia="nl-NL"/>
-        </w:rPr>
-        <w:t xml:space="preserve"> aan door middel van het eigen evenwicht.</w:t>
+        <w:t xml:space="preserve"> wat één persoon kan vervoeren. De persoon staat op de Segway en stuurt de Segway aan door middel van het eigen evenwicht.</w:t>
       </w:r>
     </w:p>
     <w:p>
@@ -7337,21 +6937,7 @@
         <w:rPr>
           <w:lang w:eastAsia="nl-NL"/>
         </w:rPr>
-        <w:t xml:space="preserve">De </w:t>
-      </w:r>
-      <w:proofErr w:type="spellStart"/>
-      <w:r>
-        <w:rPr>
-          <w:lang w:eastAsia="nl-NL"/>
-        </w:rPr>
-        <w:t>Segway</w:t>
-      </w:r>
-      <w:proofErr w:type="spellEnd"/>
-      <w:r>
-        <w:rPr>
-          <w:lang w:eastAsia="nl-NL"/>
-        </w:rPr>
-        <w:t xml:space="preserve"> houdt zich in balans. Wanneer je er op staat en voorover leunt, dan zal deze accelereren. Afremmen gaat door middel van achterover leunen. Het sturen naar links en  naar rechts gebeurd door de hendel (stuur) die je vasthoud naar links of rechts te bewegen.</w:t>
+        <w:t>De Segway houdt zich in balans. Wanneer je er op staat en voorover leunt, dan zal deze accelereren. Afremmen gaat door middel van achterover leunen. Het sturen naar links en  naar rechts gebeurd door de hendel (stuur) die je vasthoud naar links of rechts te bewegen.</w:t>
       </w:r>
     </w:p>
     <w:p>
@@ -7366,55 +6952,7 @@
         <w:br/>
       </w:r>
       <w:r>
-        <w:t xml:space="preserve">Er zijn al mensen die een soort van kleine </w:t>
-      </w:r>
-      <w:proofErr w:type="spellStart"/>
-      <w:r>
-        <w:t>Segway</w:t>
-      </w:r>
-      <w:proofErr w:type="spellEnd"/>
-      <w:r>
-        <w:t xml:space="preserve"> gemaakt hebben, maar ons idee gaat verder. Het idee is om zelf zo´n vergelijkbare kleine </w:t>
-      </w:r>
-      <w:proofErr w:type="spellStart"/>
-      <w:r>
-        <w:t>Segway</w:t>
-      </w:r>
-      <w:proofErr w:type="spellEnd"/>
-      <w:r>
-        <w:t xml:space="preserve"> te maken (het bouwen kan heel simpel gehouden worden). Maar deze </w:t>
-      </w:r>
-      <w:proofErr w:type="spellStart"/>
-      <w:r>
-        <w:t>Segway</w:t>
-      </w:r>
-      <w:proofErr w:type="spellEnd"/>
-      <w:r>
-        <w:t xml:space="preserve"> doet nog niet veel, deze houdt zich in balans en kan verder weinig. Ons idee is, om zo´n </w:t>
-      </w:r>
-      <w:proofErr w:type="spellStart"/>
-      <w:r>
-        <w:t>Segway</w:t>
-      </w:r>
-      <w:proofErr w:type="spellEnd"/>
-      <w:r>
-        <w:t xml:space="preserve"> echt bestuurbaar te maken door deze draadloos te besturen met een </w:t>
-      </w:r>
-      <w:proofErr w:type="spellStart"/>
-      <w:r>
-        <w:t>Android</w:t>
-      </w:r>
-      <w:proofErr w:type="spellEnd"/>
-      <w:r>
-        <w:t xml:space="preserve"> </w:t>
-      </w:r>
-      <w:proofErr w:type="spellStart"/>
-      <w:r>
-        <w:t>smartphone</w:t>
-      </w:r>
-      <w:proofErr w:type="spellEnd"/>
-      <w:r>
-        <w:t>.</w:t>
+        <w:t>Er zijn al mensen die een soort van kleine Segway gemaakt hebben, maar ons idee gaat verder. Het idee is om zelf zo´n vergelijkbare kleine Segway te maken (het bouwen kan heel simpel gehouden worden). Maar deze Segway doet nog niet veel, deze houdt zich in balans en kan verder weinig. Ons idee is, om zo´n Segway echt bestuurbaar te maken door deze draadloos te besturen met een Android smartphone.</w:t>
       </w:r>
     </w:p>
     <w:p>
@@ -7435,75 +6973,19 @@
         <w:rPr>
           <w:lang w:eastAsia="nl-NL"/>
         </w:rPr>
-        <w:t xml:space="preserve">Een </w:t>
-      </w:r>
-      <w:proofErr w:type="spellStart"/>
+        <w:t>Een Segway wordt in het echt bestuurd door het gebruik van je eigen evenwicht/gewicht, maar op zo een kleine Segway kan je niet staan. Het leuke is dat Android telefoons een evenwicht</w:t>
+      </w:r>
       <w:r>
         <w:rPr>
           <w:lang w:eastAsia="nl-NL"/>
         </w:rPr>
-        <w:t>Segway</w:t>
-      </w:r>
-      <w:proofErr w:type="spellEnd"/>
+        <w:t>s</w:t>
+      </w:r>
       <w:r>
         <w:rPr>
           <w:lang w:eastAsia="nl-NL"/>
         </w:rPr>
-        <w:t xml:space="preserve"> wordt in het echt bestuurd door het gebruik van je eigen evenwicht/gewicht, maar op zo een kleine </w:t>
-      </w:r>
-      <w:proofErr w:type="spellStart"/>
-      <w:r>
-        <w:rPr>
-          <w:lang w:eastAsia="nl-NL"/>
-        </w:rPr>
-        <w:t>Segway</w:t>
-      </w:r>
-      <w:proofErr w:type="spellEnd"/>
-      <w:r>
-        <w:rPr>
-          <w:lang w:eastAsia="nl-NL"/>
-        </w:rPr>
-        <w:t xml:space="preserve"> kan je niet staan. Het leuke is dat </w:t>
-      </w:r>
-      <w:proofErr w:type="spellStart"/>
-      <w:r>
-        <w:rPr>
-          <w:lang w:eastAsia="nl-NL"/>
-        </w:rPr>
-        <w:t>Android</w:t>
-      </w:r>
-      <w:proofErr w:type="spellEnd"/>
-      <w:r>
-        <w:rPr>
-          <w:lang w:eastAsia="nl-NL"/>
-        </w:rPr>
-        <w:t xml:space="preserve"> telefoons een evenwicht</w:t>
-      </w:r>
-      <w:r>
-        <w:rPr>
-          <w:lang w:eastAsia="nl-NL"/>
-        </w:rPr>
-        <w:t>s</w:t>
-      </w:r>
-      <w:r>
-        <w:rPr>
-          <w:lang w:eastAsia="nl-NL"/>
-        </w:rPr>
-        <w:t xml:space="preserve">sensor hebben. Het idee is om deze te gebruiken om de kleine </w:t>
-      </w:r>
-      <w:proofErr w:type="spellStart"/>
-      <w:r>
-        <w:rPr>
-          <w:lang w:eastAsia="nl-NL"/>
-        </w:rPr>
-        <w:t>Segway</w:t>
-      </w:r>
-      <w:proofErr w:type="spellEnd"/>
-      <w:r>
-        <w:rPr>
-          <w:lang w:eastAsia="nl-NL"/>
-        </w:rPr>
-        <w:t xml:space="preserve"> aan te sturen. Wanneer je de telefoon voorover leunt, dan moet deze accelereren en wanneer je de telefoon achterover leunt dan moet deze afremmen.</w:t>
+        <w:t>sensor hebben. Het idee is om deze te gebruiken om de kleine Segway aan te sturen. Wanneer je de telefoon voorover leunt, dan moet deze accelereren en wanneer je de telefoon achterover leunt dan moet deze afremmen.</w:t>
       </w:r>
     </w:p>
     <w:p>
@@ -7519,62 +7001,7 @@
           <w:lang w:eastAsia="nl-NL"/>
         </w:rPr>
         <w:br/>
-      </w:r>
-      <w:proofErr w:type="spellStart"/>
-      <w:r>
-        <w:rPr>
-          <w:lang w:eastAsia="nl-NL"/>
-        </w:rPr>
-        <w:t>Android</w:t>
-      </w:r>
-      <w:proofErr w:type="spellEnd"/>
-      <w:r>
-        <w:rPr>
-          <w:lang w:eastAsia="nl-NL"/>
-        </w:rPr>
-        <w:t xml:space="preserve"> telefoons beschikken over Bluetooth. Dit is natuurlijk een ideale manier om de </w:t>
-      </w:r>
-      <w:proofErr w:type="spellStart"/>
-      <w:r>
-        <w:rPr>
-          <w:lang w:eastAsia="nl-NL"/>
-        </w:rPr>
-        <w:t>Segway</w:t>
-      </w:r>
-      <w:proofErr w:type="spellEnd"/>
-      <w:r>
-        <w:rPr>
-          <w:lang w:eastAsia="nl-NL"/>
-        </w:rPr>
-        <w:t xml:space="preserve"> draadloos aan te sturen. Om er een mooi geheel van te maken kan je dan dingen doen die vergelijkbaar zijn met het IDP project. Het is mogelijk om een simpel dashboard te maken op het </w:t>
-      </w:r>
-      <w:proofErr w:type="spellStart"/>
-      <w:r>
-        <w:rPr>
-          <w:lang w:eastAsia="nl-NL"/>
-        </w:rPr>
-        <w:t>Android</w:t>
-      </w:r>
-      <w:proofErr w:type="spellEnd"/>
-      <w:r>
-        <w:rPr>
-          <w:lang w:eastAsia="nl-NL"/>
-        </w:rPr>
-        <w:t xml:space="preserve"> toestel met daarop bijvoorbeeld de hellingshoek van de </w:t>
-      </w:r>
-      <w:proofErr w:type="spellStart"/>
-      <w:r>
-        <w:rPr>
-          <w:lang w:eastAsia="nl-NL"/>
-        </w:rPr>
-        <w:t>Segway</w:t>
-      </w:r>
-      <w:proofErr w:type="spellEnd"/>
-      <w:r>
-        <w:rPr>
-          <w:lang w:eastAsia="nl-NL"/>
-        </w:rPr>
-        <w:t>, of deze naar links of naar rechts rijdt en nog meer andere informatie.</w:t>
+        <w:t>Android telefoons beschikken over Bluetooth. Dit is natuurlijk een ideale manier om de Segway draadloos aan te sturen. Om er een mooi geheel van te maken kan je dan dingen doen die vergelijkbaar zijn met het IDP project. Het is mogelijk om een simpel dashboard te maken op het Android toestel met daarop bijvoorbeeld de hellingshoek van de Segway, of deze naar links of naar rechts rijdt en nog meer andere informatie.</w:t>
       </w:r>
     </w:p>
     <w:p>
@@ -7590,21 +7017,7 @@
           <w:lang w:eastAsia="nl-NL"/>
         </w:rPr>
         <w:br/>
-        <w:t xml:space="preserve">Naast Bluetooth, beschikken </w:t>
-      </w:r>
-      <w:proofErr w:type="spellStart"/>
-      <w:r>
-        <w:rPr>
-          <w:lang w:eastAsia="nl-NL"/>
-        </w:rPr>
-        <w:t>Android</w:t>
-      </w:r>
-      <w:proofErr w:type="spellEnd"/>
-      <w:r>
-        <w:rPr>
-          <w:lang w:eastAsia="nl-NL"/>
-        </w:rPr>
-        <w:t xml:space="preserve"> telefoons ook over de mogelijkheid verbinding te maken met het draadloos internet. Hierdoor kunnen we ook gebruik maken van het internet en kunnen we onze gegevens in een database opslaan op een web server.</w:t>
+        <w:t>Naast Bluetooth, beschikken Android telefoons ook over de mogelijkheid verbinding te maken met het draadloos internet. Hierdoor kunnen we ook gebruik maken van het internet en kunnen we onze gegevens in een database opslaan op een web server.</w:t>
       </w:r>
     </w:p>
     <w:p>
@@ -7628,49 +7041,7 @@
         <w:rPr>
           <w:lang w:eastAsia="nl-NL"/>
         </w:rPr>
-        <w:t xml:space="preserve">De informatie die we opslaan op een web server, daar willen we ook iets mee doen. Deze informatie kunnen we visualiseren met behulp van een web applicatie. Tegenwoordig zijn er steeds meer mensen met een </w:t>
-      </w:r>
-      <w:proofErr w:type="spellStart"/>
-      <w:r>
-        <w:rPr>
-          <w:lang w:eastAsia="nl-NL"/>
-        </w:rPr>
-        <w:t>smartphone</w:t>
-      </w:r>
-      <w:proofErr w:type="spellEnd"/>
-      <w:r>
-        <w:rPr>
-          <w:lang w:eastAsia="nl-NL"/>
-        </w:rPr>
-        <w:t xml:space="preserve"> de in verbinding staat met het internet. Zo ook onze </w:t>
-      </w:r>
-      <w:proofErr w:type="spellStart"/>
-      <w:r>
-        <w:rPr>
-          <w:lang w:eastAsia="nl-NL"/>
-        </w:rPr>
-        <w:t>Android</w:t>
-      </w:r>
-      <w:proofErr w:type="spellEnd"/>
-      <w:r>
-        <w:rPr>
-          <w:lang w:eastAsia="nl-NL"/>
-        </w:rPr>
-        <w:t xml:space="preserve"> telefoon en om ook via het </w:t>
-      </w:r>
-      <w:proofErr w:type="spellStart"/>
-      <w:r>
-        <w:rPr>
-          <w:lang w:eastAsia="nl-NL"/>
-        </w:rPr>
-        <w:t>Android</w:t>
-      </w:r>
-      <w:proofErr w:type="spellEnd"/>
-      <w:r>
-        <w:rPr>
-          <w:lang w:eastAsia="nl-NL"/>
-        </w:rPr>
-        <w:t xml:space="preserve"> toestel meteen de opgeslagen resultaten te kunnen bekijken willen we zowel een mobiele als een ‘gewone’ web applicatie maken. Een mobiele web applicatie is meestal een versimpelde versie van de ‘echte’ web applicatie waarbij gelet wordt op de leesbaarheid en de hoeveelheid in</w:t>
+        <w:t>De informatie die we opslaan op een web server, daar willen we ook iets mee doen. Deze informatie kunnen we visualiseren met behulp van een web applicatie. Tegenwoordig zijn er steeds meer mensen met een smartphone de in verbinding staat met het internet. Zo ook onze Android telefoon en om ook via het Android toestel meteen de opgeslagen resultaten te kunnen bekijken willen we zowel een mobiele als een ‘gewone’ web applicatie maken. Een mobiele web applicatie is meestal een versimpelde versie van de ‘echte’ web applicatie waarbij gelet wordt op de leesbaarheid en de hoeveelheid in</w:t>
       </w:r>
       <w:r>
         <w:rPr>
@@ -7722,15 +7093,7 @@
         <w:ind w:left="360"/>
       </w:pPr>
       <w:r>
-        <w:t xml:space="preserve">De </w:t>
-      </w:r>
-      <w:proofErr w:type="spellStart"/>
-      <w:r>
-        <w:t>Android</w:t>
-      </w:r>
-      <w:proofErr w:type="spellEnd"/>
-      <w:r>
-        <w:t xml:space="preserve"> applicatie moet:</w:t>
+        <w:t>De Android applicatie moet:</w:t>
       </w:r>
     </w:p>
     <w:p>
@@ -7741,15 +7104,7 @@
         </w:numPr>
       </w:pPr>
       <w:r>
-        <w:t xml:space="preserve">Via </w:t>
-      </w:r>
-      <w:proofErr w:type="spellStart"/>
-      <w:r>
-        <w:t>bluetooth</w:t>
-      </w:r>
-      <w:proofErr w:type="spellEnd"/>
-      <w:r>
-        <w:t xml:space="preserve"> verbinding maken met de microcontroller.</w:t>
+        <w:t>Via bluetooth verbinding maken met de microcontroller.</w:t>
       </w:r>
     </w:p>
     <w:p>
@@ -7768,15 +7123,7 @@
         <w:ind w:left="360"/>
       </w:pPr>
       <w:r>
-        <w:t xml:space="preserve">De </w:t>
-      </w:r>
-      <w:proofErr w:type="spellStart"/>
-      <w:r>
-        <w:t>Android</w:t>
-      </w:r>
-      <w:proofErr w:type="spellEnd"/>
-      <w:r>
-        <w:t xml:space="preserve"> applicatie mag:</w:t>
+        <w:t>De Android applicatie mag:</w:t>
       </w:r>
     </w:p>
     <w:p>
@@ -7806,23 +7153,7 @@
         </w:numPr>
       </w:pPr>
       <w:r>
-        <w:t xml:space="preserve">Via </w:t>
-      </w:r>
-      <w:proofErr w:type="spellStart"/>
-      <w:r>
-        <w:t>bluetooth</w:t>
-      </w:r>
-      <w:proofErr w:type="spellEnd"/>
-      <w:r>
-        <w:t xml:space="preserve"> verbindingen accepteren van de </w:t>
-      </w:r>
-      <w:proofErr w:type="spellStart"/>
-      <w:r>
-        <w:t>Android</w:t>
-      </w:r>
-      <w:proofErr w:type="spellEnd"/>
-      <w:r>
-        <w:t xml:space="preserve"> applicatie.</w:t>
+        <w:t>Via bluetooth verbindingen accepteren van de Android applicatie.</w:t>
       </w:r>
     </w:p>
     <w:p>
@@ -7836,13 +7167,8 @@
         <w:t xml:space="preserve">De </w:t>
       </w:r>
       <w:r>
-        <w:t xml:space="preserve">mini </w:t>
-      </w:r>
-      <w:proofErr w:type="spellStart"/>
-      <w:r>
-        <w:t>Segway</w:t>
-      </w:r>
-      <w:proofErr w:type="spellEnd"/>
+        <w:t>mini Segway</w:t>
+      </w:r>
       <w:r>
         <w:t xml:space="preserve"> in evenwicht houden.</w:t>
       </w:r>
@@ -7972,6 +7298,7 @@
       </w:r>
       <w:bookmarkEnd w:id="9"/>
     </w:p>
+    <w:bookmarkStart w:id="10" w:name="_Toc296104437"/>
     <w:p>
       <w:pPr>
         <w:pStyle w:val="Kop2"/>
@@ -7983,7 +7310,6 @@
           <w:lang w:val="nl-NL"/>
         </w:rPr>
       </w:pPr>
-      <w:bookmarkStart w:id="10" w:name="_Toc296104437"/>
       <w:r>
         <w:rPr>
           <w:noProof/>
@@ -8380,33 +7706,11 @@
           </wp:anchor>
         </w:drawing>
       </w:r>
-      <w:proofErr w:type="spellStart"/>
       <w:r>
         <w:rPr>
           <w:lang w:val="nl-NL"/>
         </w:rPr>
-        <w:t>Layout</w:t>
-      </w:r>
-      <w:proofErr w:type="spellEnd"/>
-      <w:r>
-        <w:rPr>
-          <w:lang w:val="nl-NL"/>
-        </w:rPr>
-        <w:t xml:space="preserve"> van </w:t>
-      </w:r>
-      <w:proofErr w:type="spellStart"/>
-      <w:r>
-        <w:rPr>
-          <w:lang w:val="nl-NL"/>
-        </w:rPr>
-        <w:t>Android</w:t>
-      </w:r>
-      <w:proofErr w:type="spellEnd"/>
-      <w:r>
-        <w:rPr>
-          <w:lang w:val="nl-NL"/>
-        </w:rPr>
-        <w:t xml:space="preserve"> applicatie</w:t>
+        <w:t>Layout van Android applicatie</w:t>
       </w:r>
       <w:bookmarkEnd w:id="10"/>
     </w:p>
@@ -8730,6 +8034,7 @@
         </w:drawing>
       </w:r>
     </w:p>
+    <w:bookmarkStart w:id="11" w:name="_Toc296104438"/>
     <w:p>
       <w:pPr>
         <w:pStyle w:val="Kop2"/>
@@ -8741,7 +8046,6 @@
           <w:lang w:val="nl-NL"/>
         </w:rPr>
       </w:pPr>
-      <w:bookmarkStart w:id="11" w:name="_Toc296104438"/>
       <w:r>
         <w:rPr>
           <w:noProof/>
@@ -8929,17 +8233,9 @@
         <w:rPr>
           <w:lang w:val="nl-NL"/>
         </w:rPr>
-        <w:t xml:space="preserve">mini </w:t>
-      </w:r>
-      <w:proofErr w:type="spellStart"/>
-      <w:r>
-        <w:rPr>
-          <w:lang w:val="nl-NL"/>
-        </w:rPr>
-        <w:t>Segway</w:t>
+        <w:t>mini Segway</w:t>
       </w:r>
       <w:bookmarkEnd w:id="11"/>
-      <w:proofErr w:type="spellEnd"/>
     </w:p>
     <w:p>
       <w:pPr>
@@ -8947,31 +8243,7 @@
       </w:pPr>
       <w:r>
         <w:br/>
-        <w:t xml:space="preserve">Welke techniek gebruiken we, </w:t>
-      </w:r>
-      <w:proofErr w:type="spellStart"/>
-      <w:r>
-        <w:t>bluetooth</w:t>
-      </w:r>
-      <w:proofErr w:type="spellEnd"/>
-      <w:r>
-        <w:t xml:space="preserve"> of </w:t>
-      </w:r>
-      <w:proofErr w:type="spellStart"/>
-      <w:r>
-        <w:t>wireless</w:t>
-      </w:r>
-      <w:proofErr w:type="spellEnd"/>
-      <w:r>
-        <w:t xml:space="preserve"> </w:t>
-      </w:r>
-      <w:proofErr w:type="spellStart"/>
-      <w:r>
-        <w:t>lan</w:t>
-      </w:r>
-      <w:proofErr w:type="spellEnd"/>
-      <w:r>
-        <w:t>?</w:t>
+        <w:t>Welke techniek gebruiken we, bluetooth of wireless lan?</w:t>
       </w:r>
     </w:p>
     <w:p>
@@ -8982,66 +8254,10 @@
         <w:t>Bij het kiezen van</w:t>
       </w:r>
       <w:r>
-        <w:t xml:space="preserve"> de draadloze verbinding hadden we de keuze uit </w:t>
-      </w:r>
-      <w:proofErr w:type="spellStart"/>
-      <w:r>
-        <w:t>bluetooth</w:t>
-      </w:r>
-      <w:proofErr w:type="spellEnd"/>
-      <w:r>
-        <w:t xml:space="preserve"> en </w:t>
-      </w:r>
-      <w:proofErr w:type="spellStart"/>
-      <w:r>
-        <w:t>wireless</w:t>
-      </w:r>
-      <w:proofErr w:type="spellEnd"/>
-      <w:r>
-        <w:t xml:space="preserve"> </w:t>
-      </w:r>
-      <w:proofErr w:type="spellStart"/>
-      <w:r>
-        <w:t>lan</w:t>
-      </w:r>
-      <w:proofErr w:type="spellEnd"/>
-      <w:r>
-        <w:t xml:space="preserve">. We vroegen bij </w:t>
-      </w:r>
-      <w:proofErr w:type="spellStart"/>
-      <w:r>
-        <w:t>Sibbele</w:t>
-      </w:r>
-      <w:proofErr w:type="spellEnd"/>
-      <w:r>
-        <w:t xml:space="preserve"> om een draadloze adapter voor </w:t>
-      </w:r>
-      <w:proofErr w:type="spellStart"/>
-      <w:r>
-        <w:t>Arduino</w:t>
-      </w:r>
-      <w:proofErr w:type="spellEnd"/>
-      <w:r>
-        <w:t xml:space="preserve"> en hij had nog een </w:t>
-      </w:r>
-      <w:proofErr w:type="spellStart"/>
-      <w:r>
-        <w:t>bluetooth</w:t>
-      </w:r>
-      <w:proofErr w:type="spellEnd"/>
-      <w:r>
-        <w:t xml:space="preserve"> adapter liggen. Deze werkte goed, daarom zijn we</w:t>
-      </w:r>
-      <w:r>
-        <w:t xml:space="preserve"> voor </w:t>
-      </w:r>
-      <w:proofErr w:type="spellStart"/>
-      <w:r>
-        <w:t>bluetooth</w:t>
-      </w:r>
-      <w:proofErr w:type="spellEnd"/>
-      <w:r>
-        <w:t xml:space="preserve"> gekozen.</w:t>
+        <w:t xml:space="preserve"> de draadloze verbinding hadden we de keuze uit bluetooth en wireless lan. We vroegen bij Sibbele om een draadloze adapter voor Arduino en hij had nog een bluetooth adapter liggen. Deze werkte goed, daarom zijn we</w:t>
+      </w:r>
+      <w:r>
+        <w:t xml:space="preserve"> voor bluetooth gekozen.</w:t>
       </w:r>
     </w:p>
     <w:p>
@@ -9060,16 +8276,8 @@
         <w:rPr>
           <w:lang w:val="nl-NL"/>
         </w:rPr>
-        <w:t xml:space="preserve">Mini </w:t>
-      </w:r>
-      <w:proofErr w:type="spellStart"/>
-      <w:r>
-        <w:rPr>
-          <w:lang w:val="nl-NL"/>
-        </w:rPr>
-        <w:t>Segway</w:t>
-      </w:r>
-      <w:proofErr w:type="spellEnd"/>
+        <w:t>Mini Segway</w:t>
+      </w:r>
       <w:r>
         <w:rPr>
           <w:lang w:val="nl-NL"/>
@@ -9087,13 +8295,8 @@
         <w:t xml:space="preserve">Wordt het balanceren van de </w:t>
       </w:r>
       <w:r>
-        <w:t xml:space="preserve">mini </w:t>
-      </w:r>
-      <w:proofErr w:type="spellStart"/>
-      <w:r>
-        <w:t>Segway</w:t>
-      </w:r>
-      <w:proofErr w:type="spellEnd"/>
+        <w:t>mini Segway</w:t>
+      </w:r>
       <w:r>
         <w:t xml:space="preserve"> </w:t>
       </w:r>
@@ -9136,26 +8339,13 @@
         <w:t xml:space="preserve">We hebben gekozen om het balanceren van de </w:t>
       </w:r>
       <w:r>
-        <w:t xml:space="preserve">mini </w:t>
-      </w:r>
-      <w:proofErr w:type="spellStart"/>
-      <w:r>
-        <w:t>Segway</w:t>
-      </w:r>
-      <w:proofErr w:type="spellEnd"/>
+        <w:t>mini Segway</w:t>
+      </w:r>
       <w:r>
         <w:t xml:space="preserve"> af te laten handelen door de microcontroller, omdat </w:t>
       </w:r>
       <w:r>
-        <w:t xml:space="preserve">de </w:t>
-      </w:r>
-      <w:proofErr w:type="spellStart"/>
-      <w:r>
-        <w:t>bluetooth</w:t>
-      </w:r>
-      <w:proofErr w:type="spellEnd"/>
-      <w:r>
-        <w:t xml:space="preserve"> communicatie een groot interval nodig heeft en dat zou voor de telefoon te laat zijn om er bruikbare data uit te halen.</w:t>
+        <w:t>de bluetooth communicatie een groot interval nodig heeft en dat zou voor de telefoon te laat zijn om er bruikbare data uit te halen.</w:t>
       </w:r>
     </w:p>
     <w:p>
@@ -9170,7 +8360,6 @@
         </w:rPr>
       </w:pPr>
       <w:bookmarkStart w:id="13" w:name="_Toc296104440"/>
-      <w:proofErr w:type="spellStart"/>
       <w:r>
         <w:rPr>
           <w:lang w:val="nl-NL"/>
@@ -9178,7 +8367,6 @@
         <w:t>Realtime</w:t>
       </w:r>
       <w:bookmarkEnd w:id="13"/>
-      <w:proofErr w:type="spellEnd"/>
     </w:p>
     <w:p>
       <w:pPr>
@@ -9191,55 +8379,10 @@
         <w:t xml:space="preserve">Het berekenen van de motorkracht om de </w:t>
       </w:r>
       <w:r>
-        <w:t xml:space="preserve">mini </w:t>
-      </w:r>
-      <w:proofErr w:type="spellStart"/>
-      <w:r>
-        <w:t>Segway</w:t>
-      </w:r>
-      <w:proofErr w:type="spellEnd"/>
-      <w:r>
-        <w:t xml:space="preserve"> in evenwicht te houden gebeurt </w:t>
-      </w:r>
-      <w:proofErr w:type="spellStart"/>
-      <w:r>
-        <w:t>realtime</w:t>
-      </w:r>
-      <w:proofErr w:type="spellEnd"/>
-      <w:r>
-        <w:t xml:space="preserve"> in de microcontroller. Wat niet </w:t>
-      </w:r>
-      <w:proofErr w:type="spellStart"/>
-      <w:r>
-        <w:t>realtime</w:t>
-      </w:r>
-      <w:proofErr w:type="spellEnd"/>
-      <w:r>
-        <w:t xml:space="preserve"> gedaan kan worden, is het versturen van gegevens vanaf de microcontroller naar de telefoon via </w:t>
-      </w:r>
-      <w:proofErr w:type="spellStart"/>
-      <w:r>
-        <w:t>bluetooth</w:t>
-      </w:r>
-      <w:proofErr w:type="spellEnd"/>
-      <w:r>
-        <w:t xml:space="preserve">. Dit is onmogelijk, want hoe korter het interval tussen verstuurde berichten is, des te foutgevoeliger worden de verstuurde gegevens. Daarom hebben we deze interval op 800 </w:t>
-      </w:r>
-      <w:proofErr w:type="spellStart"/>
-      <w:r>
-        <w:t>ms</w:t>
-      </w:r>
-      <w:proofErr w:type="spellEnd"/>
-      <w:r>
-        <w:t xml:space="preserve"> gezet, voor een optimale snelheid/kwaliteit verhouding. Bij een </w:t>
-      </w:r>
-      <w:proofErr w:type="spellStart"/>
-      <w:r>
-        <w:t>bluetooth</w:t>
-      </w:r>
-      <w:proofErr w:type="spellEnd"/>
-      <w:r>
-        <w:t xml:space="preserve"> verbinding kan een pakketje wel eens niet aankomen, maar de telefoon filtert onleesbare berichten. Dus de betrouwbaarheid is daardoor niet in het geding.</w:t>
+        <w:t>mini Segway</w:t>
+      </w:r>
+      <w:r>
+        <w:t xml:space="preserve"> in evenwicht te houden gebeurt realtime in de microcontroller. Wat niet realtime gedaan kan worden, is het versturen van gegevens vanaf de microcontroller naar de telefoon via bluetooth. Dit is onmogelijk, want hoe korter het interval tussen verstuurde berichten is, des te foutgevoeliger worden de verstuurde gegevens. Daarom hebben we deze interval op 800 ms gezet, voor een optimale snelheid/kwaliteit verhouding. Bij een bluetooth verbinding kan een pakketje wel eens niet aankomen, maar de telefoon filtert onleesbare berichten. Dus de betrouwbaarheid is daardoor niet in het geding.</w:t>
       </w:r>
     </w:p>
     <w:p>
@@ -9254,20 +8397,12 @@
         </w:rPr>
       </w:pPr>
       <w:bookmarkStart w:id="14" w:name="_Toc296104441"/>
-      <w:proofErr w:type="spellStart"/>
       <w:r>
         <w:rPr>
           <w:lang w:val="nl-NL"/>
         </w:rPr>
         <w:lastRenderedPageBreak/>
-        <w:t>Logging</w:t>
-      </w:r>
-      <w:proofErr w:type="spellEnd"/>
-      <w:r>
-        <w:rPr>
-          <w:lang w:val="nl-NL"/>
-        </w:rPr>
-        <w:t xml:space="preserve"> tussen telefoon en internet</w:t>
+        <w:t>Logging tussen telefoon en internet</w:t>
       </w:r>
       <w:bookmarkEnd w:id="14"/>
     </w:p>
@@ -9279,15 +8414,7 @@
         <w:br/>
       </w:r>
       <w:r>
-        <w:t xml:space="preserve">Voor de </w:t>
-      </w:r>
-      <w:proofErr w:type="spellStart"/>
-      <w:r>
-        <w:t>logging</w:t>
-      </w:r>
-      <w:proofErr w:type="spellEnd"/>
-      <w:r>
-        <w:t xml:space="preserve"> hebben we een interval opgezet van 3 seconden. Als we een kleiner interval zouden nemen, zou de database snel vol en onoverzichtelijk raken. Bij een groter interval zou de precisie van de grafische herhaling minder goed zijn.</w:t>
+        <w:t>Voor de logging hebben we een interval opgezet van 3 seconden. Als we een kleiner interval zouden nemen, zou de database snel vol en onoverzichtelijk raken. Bij een groter interval zou de precisie van de grafische herhaling minder goed zijn.</w:t>
       </w:r>
     </w:p>
     <w:p>
@@ -9324,12 +8451,10 @@
         </w:numPr>
       </w:pPr>
       <w:bookmarkStart w:id="16" w:name="_Toc296104443"/>
-      <w:proofErr w:type="spellStart"/>
       <w:r>
         <w:t>Layout</w:t>
       </w:r>
       <w:bookmarkEnd w:id="16"/>
-      <w:proofErr w:type="spellEnd"/>
       <w:r>
         <w:br/>
       </w:r>
@@ -9369,16 +8494,11 @@
       <w:r>
         <w:t xml:space="preserve">In een eerdere stage van ontwikkeling had elke klik op een sessie tot gevolg dat bij het tonen van de lijst met logs, deze lijst onder desbetreffende sessie verscheen. Voor mobiel gebruik zorgde dat voor veel onnodig </w:t>
       </w:r>
-      <w:proofErr w:type="spellStart"/>
       <w:r>
         <w:t>scroll</w:t>
       </w:r>
       <w:r>
-        <w:t>werk</w:t>
-      </w:r>
-      <w:proofErr w:type="spellEnd"/>
-      <w:r>
-        <w:t xml:space="preserve">. </w:t>
+        <w:t xml:space="preserve">werk. </w:t>
       </w:r>
       <w:r>
         <w:t>Daarom heeft elke klik tot gevolg gekregen dat er een nieuwe pagina wordt gegenereerd met een header een back knop (knop om terug te gaan).</w:t>
@@ -10261,147 +9381,19 @@
         <w:ind w:left="1728"/>
       </w:pPr>
       <w:r>
-        <w:t xml:space="preserve">De herhaling maakt gebruik van </w:t>
-      </w:r>
-      <w:proofErr w:type="spellStart"/>
-      <w:r>
-        <w:t>jQuery</w:t>
-      </w:r>
-      <w:proofErr w:type="spellEnd"/>
-      <w:r>
-        <w:t xml:space="preserve"> SVG. De </w:t>
-      </w:r>
-      <w:proofErr w:type="spellStart"/>
-      <w:r>
-        <w:t>JavaScript</w:t>
-      </w:r>
-      <w:proofErr w:type="spellEnd"/>
-      <w:r>
-        <w:t xml:space="preserve"> functie ‘</w:t>
-      </w:r>
-      <w:proofErr w:type="spellStart"/>
-      <w:r>
-        <w:t>loadReplay</w:t>
-      </w:r>
-      <w:proofErr w:type="spellEnd"/>
-      <w:r>
-        <w:t>’ haalt via JSON de benodigde data op. Deze data bestaat uit de logs van de sessie waarop de herhaling van toepassing is. In de functie wordt de benodigde HTML gegenereerd</w:t>
-      </w:r>
-      <w:r>
-        <w:t xml:space="preserve">. Deze HTML bevat zogenaamde ‘&lt;div&gt;’s, die er voor zorgen dat </w:t>
-      </w:r>
-      <w:proofErr w:type="spellStart"/>
-      <w:r>
-        <w:t>jQuery</w:t>
-      </w:r>
-      <w:proofErr w:type="spellEnd"/>
-      <w:r>
-        <w:t xml:space="preserve"> weet waar hij zichzelf kan toepassen op de webpagina. De herhaling bestaat uit drie knoppen (afspelen, pauzeren, </w:t>
-      </w:r>
-      <w:proofErr w:type="spellStart"/>
-      <w:r>
-        <w:t>svg</w:t>
-      </w:r>
-      <w:proofErr w:type="spellEnd"/>
-      <w:r>
-        <w:t xml:space="preserve"> code laten zien) en een keuze voor de afspeelsnelheid. Verder bevat het de </w:t>
-      </w:r>
-      <w:proofErr w:type="spellStart"/>
-      <w:r>
-        <w:t>divs</w:t>
-      </w:r>
-      <w:proofErr w:type="spellEnd"/>
-      <w:r>
-        <w:t xml:space="preserve"> ‘</w:t>
-      </w:r>
-      <w:proofErr w:type="spellStart"/>
-      <w:r>
-        <w:t>svg_frame</w:t>
-      </w:r>
-      <w:proofErr w:type="spellEnd"/>
-      <w:r>
-        <w:t>’, waarin de SVG zelf staat, ‘</w:t>
-      </w:r>
-      <w:proofErr w:type="spellStart"/>
-      <w:r>
-        <w:t>svg_code</w:t>
-      </w:r>
-      <w:proofErr w:type="spellEnd"/>
-      <w:r>
-        <w:t xml:space="preserve">’, waarin de </w:t>
-      </w:r>
-      <w:proofErr w:type="spellStart"/>
-      <w:r>
-        <w:t>svg</w:t>
-      </w:r>
-      <w:proofErr w:type="spellEnd"/>
-      <w:r>
-        <w:t xml:space="preserve"> code staat en ‘</w:t>
-      </w:r>
-      <w:proofErr w:type="spellStart"/>
-      <w:r>
-        <w:t>replay_data</w:t>
-      </w:r>
-      <w:proofErr w:type="spellEnd"/>
-      <w:r>
-        <w:t xml:space="preserve">’, waarin informatie over de huidig getekende log staat. Deze </w:t>
-      </w:r>
-      <w:proofErr w:type="spellStart"/>
-      <w:r>
-        <w:t>divs</w:t>
-      </w:r>
-      <w:proofErr w:type="spellEnd"/>
-      <w:r>
-        <w:t xml:space="preserve"> zijn leeg als ze gegeneerd worden, </w:t>
-      </w:r>
-      <w:proofErr w:type="spellStart"/>
-      <w:r>
-        <w:t>jQuery</w:t>
-      </w:r>
-      <w:proofErr w:type="spellEnd"/>
-      <w:r>
-        <w:t xml:space="preserve"> zorgt ervoor dat ze gevuld worden als dat nodig is. Aan het einde van de functie wordt een andere functie aangeroepen, genaamd ‘</w:t>
-      </w:r>
-      <w:proofErr w:type="spellStart"/>
-      <w:r>
-        <w:t>prepareSVG</w:t>
-      </w:r>
-      <w:proofErr w:type="spellEnd"/>
-      <w:r>
-        <w:t>’. Deze functie zorgt ervoor dat alle benodigde informatie</w:t>
+        <w:t>De herhaling maakt gebruik van jQuery SVG. De JavaScript functie ‘loadReplay’ haalt via JSON de benodigde data op. Deze data bestaat uit de logs van de sessie waarop de herhaling van toepassing is. In de functie wordt de benodigde HTML gegenereerd</w:t>
+      </w:r>
+      <w:r>
+        <w:t>. Deze HTML bevat zogenaamde ‘&lt;div&gt;’s, die er voor zorgen dat jQuery weet waar hij zichzelf kan toepassen op de webpagina. De herhaling bestaat uit drie knoppen (afspelen, pauzeren, svg code laten zien) en een keuze voor de afspeelsnelheid. Verder bevat het de divs ‘svg_frame’, waarin de SVG zelf staat, ‘svg_code’, waarin de svg code staat en ‘replay_data’, waarin informatie over de huidig getekende log staat. Deze divs zijn leeg als ze gegeneerd worden, jQuery zorgt ervoor dat ze gevuld worden als dat nodig is. Aan het einde van de functie wordt een andere functie aangeroepen, genaamd ‘prepareSVG’. Deze functie zorgt ervoor dat alle benodigde informatie</w:t>
       </w:r>
       <w:r>
         <w:t xml:space="preserve"> voor de SVG aan</w:t>
       </w:r>
       <w:r>
-        <w:t xml:space="preserve"> de div ‘</w:t>
-      </w:r>
-      <w:proofErr w:type="spellStart"/>
-      <w:r>
-        <w:t>svg_frame</w:t>
-      </w:r>
-      <w:proofErr w:type="spellEnd"/>
-      <w:r>
-        <w:t>’</w:t>
-      </w:r>
-      <w:r>
-        <w:t xml:space="preserve"> toegevoegd wordt. De gebruiker kan nu op de knop ‘afspelen’ klikken om de herhaling te bekijken. De knop activeert de functie ‘</w:t>
-      </w:r>
-      <w:proofErr w:type="spellStart"/>
-      <w:r>
-        <w:t>startReplay</w:t>
-      </w:r>
-      <w:proofErr w:type="spellEnd"/>
-      <w:r>
-        <w:t>’ die vervolgens de recursieve functie ‘</w:t>
-      </w:r>
-      <w:proofErr w:type="spellStart"/>
-      <w:r>
-        <w:t>loopReplay</w:t>
-      </w:r>
-      <w:proofErr w:type="spellEnd"/>
-      <w:r>
-        <w:t>’</w:t>
+        <w:t xml:space="preserve"> de div ‘svg_frame’</w:t>
+      </w:r>
+      <w:r>
+        <w:t xml:space="preserve"> toegevoegd wordt. De gebruiker kan nu op de knop ‘afspelen’ klikken om de herhaling te bekijken. De knop activeert de functie ‘startReplay’ die vervolgens de recursieve functie ‘loopReplay’</w:t>
       </w:r>
       <w:r>
         <w:t xml:space="preserve"> aanroept met als parameters alle logs van de betreffende sessie en het huidige lognummer. In de functie houdt een </w:t>
@@ -10416,50 +9408,10 @@
         <w:ind w:left="1728"/>
       </w:pPr>
       <w:r>
-        <w:t xml:space="preserve">De belangrijkste functie in deze functie is de functie ‘move’, die de beweging van de mini </w:t>
-      </w:r>
-      <w:proofErr w:type="spellStart"/>
-      <w:r>
-        <w:t>Segway</w:t>
-      </w:r>
-      <w:proofErr w:type="spellEnd"/>
-      <w:r>
-        <w:t xml:space="preserve"> nabootst op de SVG. De functie heeft maar twee parameters nodig, </w:t>
-      </w:r>
-      <w:proofErr w:type="spellStart"/>
-      <w:r>
-        <w:t>linkermotorkracht</w:t>
-      </w:r>
-      <w:proofErr w:type="spellEnd"/>
-      <w:r>
-        <w:t xml:space="preserve"> en rechtermotorkracht. Deze parameters komen dan ook uit de log data. </w:t>
-      </w:r>
-      <w:r>
-        <w:t xml:space="preserve">Bij de eerste keer dat ‘move’ aangeroepen wordt, komt er een stip in het midden van de SVG te staan. Deze stip stelt de mini </w:t>
-      </w:r>
-      <w:proofErr w:type="spellStart"/>
-      <w:r>
-        <w:t>Segway</w:t>
-      </w:r>
-      <w:proofErr w:type="spellEnd"/>
-      <w:r>
-        <w:t xml:space="preserve"> voor, van bovenaf gezien. Wanneer er een volgende ‘move’ uitgevoerd wordt, beweegt de stip naar een berekende positie en wordt er een lijn tussen beide stippen getekend ter verduidelijking van de route die de mini </w:t>
-      </w:r>
-      <w:proofErr w:type="spellStart"/>
-      <w:r>
-        <w:t>Segway</w:t>
-      </w:r>
-      <w:proofErr w:type="spellEnd"/>
-      <w:r>
-        <w:t xml:space="preserve"> aflegt. Aan het einde van de functie ‘move’ wordt de functie ‘</w:t>
-      </w:r>
-      <w:proofErr w:type="spellStart"/>
-      <w:r>
-        <w:t>checkBorders</w:t>
-      </w:r>
-      <w:proofErr w:type="spellEnd"/>
-      <w:r>
-        <w:t>’ aangeroepen, die er voor zorgt dat de laatst getekende stip altijd zichtbaar is in de SVG. Dreigt deze stip buiten de SVG te vallen, dan wordt er uitgezoomd.</w:t>
+        <w:t xml:space="preserve">De belangrijkste functie in deze functie is de functie ‘move’, die de beweging van de mini Segway nabootst op de SVG. De functie heeft maar twee parameters nodig, linkermotorkracht en rechtermotorkracht. Deze parameters komen dan ook uit de log data. </w:t>
+      </w:r>
+      <w:r>
+        <w:t>Bij de eerste keer dat ‘move’ aangeroepen wordt, komt er een stip in het midden van de SVG te staan. Deze stip stelt de mini Segway voor, van bovenaf gezien. Wanneer er een volgende ‘move’ uitgevoerd wordt, beweegt de stip naar een berekende positie en wordt er een lijn tussen beide stippen getekend ter verduidelijking van de route die de mini Segway aflegt. Aan het einde van de functie ‘move’ wordt de functie ‘checkBorders’ aangeroepen, die er voor zorgt dat de laatst getekende stip altijd zichtbaar is in de SVG. Dreigt deze stip buiten de SVG te vallen, dan wordt er uitgezoomd.</w:t>
       </w:r>
     </w:p>
     <w:p>
@@ -10481,53 +9433,13 @@
         <w:ind w:left="1728"/>
       </w:pPr>
       <w:r>
-        <w:t>Het administratiepaneel is te bereiken door achter de homepage URL ‘?</w:t>
-      </w:r>
-      <w:proofErr w:type="spellStart"/>
-      <w:r>
-        <w:t>admin</w:t>
-      </w:r>
-      <w:proofErr w:type="spellEnd"/>
-      <w:r>
-        <w:t>’ te typen en op Enter te drukken.</w:t>
-      </w:r>
-      <w:r>
-        <w:t xml:space="preserve"> De gebruiker krijgt een inlogscherm te zien. Na het invullen van de benodigde gegevens kan er ingelogd worden. Op de achtergrondafbeelding valt te lezen: ‘</w:t>
-      </w:r>
-      <w:proofErr w:type="spellStart"/>
-      <w:r>
-        <w:t>Androway</w:t>
-      </w:r>
-      <w:proofErr w:type="spellEnd"/>
-      <w:r>
-        <w:t xml:space="preserve"> management panel’. U raadt het al, de taal in het administratiepaneel is vastgesteld op Engels. Aan de bovenkant van de pagina is een menu met vier opties te zien: Users, </w:t>
-      </w:r>
-      <w:proofErr w:type="spellStart"/>
-      <w:r>
-        <w:t>Sessions</w:t>
-      </w:r>
-      <w:proofErr w:type="spellEnd"/>
-      <w:r>
-        <w:t xml:space="preserve">, Logs en </w:t>
-      </w:r>
-      <w:proofErr w:type="spellStart"/>
-      <w:r>
-        <w:t>Logout</w:t>
-      </w:r>
-      <w:proofErr w:type="spellEnd"/>
-      <w:r>
-        <w:t xml:space="preserve">. De laatstgenoemde behoeft geen uitleg, daarmee log je uit. Bij het klikken van een van de andere opties verschijnt er een venster met </w:t>
-      </w:r>
-      <w:r>
-        <w:t xml:space="preserve">inhoud die zich laat raden. Als er bijvoorbeeld op </w:t>
-      </w:r>
-      <w:proofErr w:type="spellStart"/>
-      <w:r>
-        <w:t>Sessions</w:t>
-      </w:r>
-      <w:proofErr w:type="spellEnd"/>
-      <w:r>
-        <w:t xml:space="preserve"> geklikt werd, dan was de inhoud van het venster een lijst met sessies geworden, waarbij per sessie gekozen kon worden om de logs ervan te bekijken of deze te verwijderen. </w:t>
+        <w:t>Het administratiepaneel is te bereiken door achter de homepage URL ‘?admin’ te typen en op Enter te drukken.</w:t>
+      </w:r>
+      <w:r>
+        <w:t xml:space="preserve"> De gebruiker krijgt een inlogscherm te zien. Na het invullen van de benodigde gegevens kan er ingelogd worden. Op de achtergrondafbeelding valt te lezen: ‘Androway management panel’. U raadt het al, de taal in het administratiepaneel is vastgesteld op Engels. Aan de bovenkant van de pagina is een menu met vier opties te zien: Users, Sessions, Logs en Logout. De laatstgenoemde behoeft geen uitleg, daarmee log je uit. Bij het klikken van een van de andere opties verschijnt er een venster met </w:t>
+      </w:r>
+      <w:r>
+        <w:t xml:space="preserve">inhoud die zich laat raden. Als er bijvoorbeeld op Sessions geklikt werd, dan was de inhoud van het venster een lijst met sessies geworden, waarbij per sessie gekozen kon worden om de logs ervan te bekijken of deze te verwijderen. </w:t>
       </w:r>
       <w:r>
         <w:t>Bij Users en Logs kan te</w:t>
@@ -10562,34 +9474,17 @@
         <w:t>at mag niet. Het is vooral bedoelt voor he</w:t>
       </w:r>
       <w:r>
-        <w:t xml:space="preserve">t beheren van je eigen sessies. Als je op </w:t>
-      </w:r>
-      <w:proofErr w:type="spellStart"/>
-      <w:r>
-        <w:t>YouT</w:t>
-      </w:r>
-      <w:r>
-        <w:t>ube</w:t>
-      </w:r>
-      <w:proofErr w:type="spellEnd"/>
-      <w:r>
-        <w:t xml:space="preserve"> zoekt, krijg </w:t>
-      </w:r>
-      <w:r>
-        <w:t xml:space="preserve">je ook alle filmpjes die er op </w:t>
-      </w:r>
-      <w:proofErr w:type="spellStart"/>
-      <w:r>
-        <w:t>YouT</w:t>
-      </w:r>
-      <w:r>
-        <w:t>ube</w:t>
-      </w:r>
-      <w:proofErr w:type="spellEnd"/>
-      <w:r>
-        <w:t xml:space="preserve"> zijn. Maar als je inlogt op </w:t>
-      </w:r>
-      <w:proofErr w:type="spellStart"/>
+        <w:t>t beheren van je eigen sessies. Als je op YouT</w:t>
+      </w:r>
+      <w:r>
+        <w:t xml:space="preserve">ube zoekt, krijg </w:t>
+      </w:r>
+      <w:r>
+        <w:t>je ook alle filmpjes die er op YouT</w:t>
+      </w:r>
+      <w:r>
+        <w:t xml:space="preserve">ube zijn. Maar als je inlogt op </w:t>
+      </w:r>
       <w:r>
         <w:t>Y</w:t>
       </w:r>
@@ -10600,11 +9495,7 @@
         <w:t>T</w:t>
       </w:r>
       <w:r>
-        <w:t>ube</w:t>
-      </w:r>
-      <w:proofErr w:type="spellEnd"/>
-      <w:r>
-        <w:t>, zie je alleen je eigen filmpjes om te beheren.</w:t>
+        <w:t>ube, zie je alleen je eigen filmpjes om te beheren.</w:t>
       </w:r>
       <w:r>
         <w:t xml:space="preserve"> Je </w:t>
@@ -10671,60 +9562,20 @@
         <w:br/>
       </w:r>
       <w:r>
-        <w:t xml:space="preserve">JSON is een alternatief voor XML dat we veel gebruiken op de backend van de website. Het staat voor </w:t>
-      </w:r>
-      <w:proofErr w:type="spellStart"/>
-      <w:r>
-        <w:t>JavaScript</w:t>
-      </w:r>
-      <w:proofErr w:type="spellEnd"/>
-      <w:r>
-        <w:t xml:space="preserve"> Object </w:t>
-      </w:r>
-      <w:proofErr w:type="spellStart"/>
-      <w:r>
-        <w:t>Notation</w:t>
-      </w:r>
-      <w:proofErr w:type="spellEnd"/>
-      <w:r>
-        <w:t xml:space="preserve"> en is een dee</w:t>
-      </w:r>
-      <w:r>
-        <w:t xml:space="preserve">lverzameling van </w:t>
-      </w:r>
-      <w:proofErr w:type="spellStart"/>
-      <w:r>
-        <w:t>JavaScript</w:t>
-      </w:r>
-      <w:proofErr w:type="spellEnd"/>
-      <w:r>
-        <w:t>. D</w:t>
+        <w:t>JSON is een alternatief voor XML dat we veel gebruiken op de backend van de website. Het staat voor JavaScript Object Notation en is een dee</w:t>
+      </w:r>
+      <w:r>
+        <w:t>lverzameling van JavaScript. D</w:t>
       </w:r>
       <w:r>
         <w:t xml:space="preserve">at betekent </w:t>
       </w:r>
       <w:r>
         <w:lastRenderedPageBreak/>
-        <w:t xml:space="preserve">dat we deze functionaliteit gebruiken in </w:t>
-      </w:r>
-      <w:proofErr w:type="spellStart"/>
-      <w:r>
-        <w:t>JavaScript</w:t>
-      </w:r>
-      <w:proofErr w:type="spellEnd"/>
-      <w:r>
-        <w:t xml:space="preserve"> bestanden. </w:t>
-      </w:r>
-      <w:r>
-        <w:t xml:space="preserve">De toepassing ligt vooral op het aanbieden van database data aan </w:t>
-      </w:r>
-      <w:proofErr w:type="spellStart"/>
-      <w:r>
-        <w:t>Jquery</w:t>
-      </w:r>
-      <w:proofErr w:type="spellEnd"/>
-      <w:r>
-        <w:t xml:space="preserve"> mobile, waar we later op terug komen.</w:t>
+        <w:t xml:space="preserve">dat we deze functionaliteit gebruiken in JavaScript bestanden. </w:t>
+      </w:r>
+      <w:r>
+        <w:t>De toepassing ligt vooral op het aanbieden van database data aan Jquery mobile, waar we later op terug komen.</w:t>
       </w:r>
     </w:p>
     <w:p>
@@ -10743,17 +9594,9 @@
         <w:rPr>
           <w:lang w:val="nl-NL"/>
         </w:rPr>
-        <w:t xml:space="preserve">Voor </w:t>
-      </w:r>
-      <w:proofErr w:type="spellStart"/>
-      <w:r>
-        <w:rPr>
-          <w:lang w:val="nl-NL"/>
-        </w:rPr>
-        <w:t>JavaScript</w:t>
+        <w:t>Voor JavaScript</w:t>
       </w:r>
       <w:bookmarkEnd w:id="22"/>
-      <w:proofErr w:type="spellEnd"/>
     </w:p>
     <w:p>
       <w:pPr>
@@ -10771,33 +9614,11 @@
       <w:r>
         <w:t xml:space="preserve"> (</w:t>
       </w:r>
-      <w:proofErr w:type="spellStart"/>
       <w:r>
         <w:rPr>
           <w:iCs/>
         </w:rPr>
-        <w:t>Asynchronous</w:t>
-      </w:r>
-      <w:proofErr w:type="spellEnd"/>
-      <w:r>
-        <w:rPr>
-          <w:iCs/>
-        </w:rPr>
-        <w:t xml:space="preserve"> Javascript </w:t>
-      </w:r>
-      <w:proofErr w:type="spellStart"/>
-      <w:r>
-        <w:rPr>
-          <w:iCs/>
-        </w:rPr>
-        <w:t>And</w:t>
-      </w:r>
-      <w:proofErr w:type="spellEnd"/>
-      <w:r>
-        <w:rPr>
-          <w:iCs/>
-        </w:rPr>
-        <w:t xml:space="preserve"> XML</w:t>
+        <w:t>Asynchronous Javascript And XML</w:t>
       </w:r>
       <w:r>
         <w:t xml:space="preserve">) is een term voor het ontwerp van interactieve </w:t>
@@ -10819,53 +9640,8 @@
       <w:pPr>
         <w:ind w:left="708"/>
       </w:pPr>
-      <w:proofErr w:type="spellStart"/>
-      <w:r>
-        <w:t>jQuery</w:t>
-      </w:r>
-      <w:proofErr w:type="spellEnd"/>
-      <w:r>
-        <w:t xml:space="preserve"> is een </w:t>
-      </w:r>
-      <w:proofErr w:type="spellStart"/>
-      <w:r>
-        <w:t>JavaScript-framework</w:t>
-      </w:r>
-      <w:proofErr w:type="spellEnd"/>
-      <w:r>
-        <w:t xml:space="preserve"> voor dynamische en interactieve websites. We gebruiken naast de </w:t>
-      </w:r>
-      <w:proofErr w:type="spellStart"/>
-      <w:r>
-        <w:t>global</w:t>
-      </w:r>
-      <w:proofErr w:type="spellEnd"/>
-      <w:r>
-        <w:t xml:space="preserve"> versie, </w:t>
-      </w:r>
-      <w:proofErr w:type="spellStart"/>
-      <w:r>
-        <w:t>jQuery</w:t>
-      </w:r>
-      <w:proofErr w:type="spellEnd"/>
-      <w:r>
-        <w:t xml:space="preserve"> mobile, </w:t>
-      </w:r>
-      <w:proofErr w:type="spellStart"/>
-      <w:r>
-        <w:t>jQuery</w:t>
-      </w:r>
-      <w:proofErr w:type="spellEnd"/>
-      <w:r>
-        <w:t xml:space="preserve"> SVG en </w:t>
-      </w:r>
-      <w:proofErr w:type="spellStart"/>
-      <w:r>
-        <w:t>jQuery</w:t>
-      </w:r>
-      <w:proofErr w:type="spellEnd"/>
-      <w:r>
-        <w:t xml:space="preserve"> ui. </w:t>
+      <w:r>
+        <w:t xml:space="preserve">jQuery is een JavaScript-framework voor dynamische en interactieve websites. We gebruiken naast de global versie, jQuery mobile, jQuery SVG en jQuery ui. </w:t>
       </w:r>
       <w:r>
         <w:t>Veel</w:t>
@@ -10874,61 +9650,13 @@
         <w:t xml:space="preserve"> geschre</w:t>
       </w:r>
       <w:r>
-        <w:t xml:space="preserve">ven </w:t>
-      </w:r>
-      <w:proofErr w:type="spellStart"/>
-      <w:r>
-        <w:t>JavaScript</w:t>
-      </w:r>
-      <w:proofErr w:type="spellEnd"/>
-      <w:r>
-        <w:t xml:space="preserve"> op onze backend bestaat uit</w:t>
-      </w:r>
-      <w:r>
-        <w:t xml:space="preserve"> </w:t>
-      </w:r>
-      <w:proofErr w:type="spellStart"/>
-      <w:r>
-        <w:t>jQuery</w:t>
-      </w:r>
-      <w:proofErr w:type="spellEnd"/>
-      <w:r>
-        <w:t xml:space="preserve">. </w:t>
-      </w:r>
-      <w:r>
-        <w:t xml:space="preserve">De extra functionaliteit die je je website kunt geven met </w:t>
-      </w:r>
-      <w:proofErr w:type="spellStart"/>
-      <w:r>
-        <w:t>jQuery</w:t>
-      </w:r>
-      <w:proofErr w:type="spellEnd"/>
-      <w:r>
-        <w:t xml:space="preserve"> is enorm. </w:t>
-      </w:r>
-      <w:proofErr w:type="spellStart"/>
-      <w:r>
-        <w:t>jQuery</w:t>
-      </w:r>
-      <w:proofErr w:type="spellEnd"/>
-      <w:r>
-        <w:t xml:space="preserve"> mobile wordt voor de styling van de website gebruikt, </w:t>
-      </w:r>
-      <w:proofErr w:type="spellStart"/>
-      <w:r>
-        <w:t>jQuery</w:t>
-      </w:r>
-      <w:proofErr w:type="spellEnd"/>
-      <w:r>
-        <w:t xml:space="preserve"> SVG wordt voor de grafische herhaling gebruikt en </w:t>
-      </w:r>
-      <w:proofErr w:type="spellStart"/>
-      <w:r>
-        <w:t>jQuery</w:t>
-      </w:r>
-      <w:proofErr w:type="spellEnd"/>
-      <w:r>
-        <w:t xml:space="preserve"> ui wordt voor de styling van het administratiepaneel gebruikt.</w:t>
+        <w:t>ven JavaScript op onze backend bestaat uit</w:t>
+      </w:r>
+      <w:r>
+        <w:t xml:space="preserve"> jQuery. </w:t>
+      </w:r>
+      <w:r>
+        <w:t>De extra functionaliteit die je je website kunt geven met jQuery is enorm. jQuery mobile wordt voor de styling van de website gebruikt, jQuery SVG wordt voor de grafische herhaling gebruikt en jQuery ui wordt voor de styling van het administratiepaneel gebruikt.</w:t>
       </w:r>
     </w:p>
     <w:p>
@@ -10962,109 +9690,13 @@
         <w:t xml:space="preserve">PHP Data Objects (PDO) </w:t>
       </w:r>
       <w:r>
-        <w:t xml:space="preserve">is een interface voor het verkrijgen van toegang tot databases. Wij gebruiken het om verbinding te krijgen met twee databases </w:t>
-      </w:r>
-      <w:proofErr w:type="spellStart"/>
-      <w:r>
-        <w:t>androway_framework</w:t>
-      </w:r>
-      <w:proofErr w:type="spellEnd"/>
-      <w:r>
-        <w:t xml:space="preserve"> en </w:t>
-      </w:r>
-      <w:proofErr w:type="spellStart"/>
-      <w:r>
-        <w:t>androway_logging</w:t>
-      </w:r>
-      <w:proofErr w:type="spellEnd"/>
-      <w:r>
-        <w:t xml:space="preserve">. De namen verklappen het al, </w:t>
-      </w:r>
-      <w:proofErr w:type="spellStart"/>
-      <w:r>
-        <w:t>androway_framework</w:t>
-      </w:r>
-      <w:proofErr w:type="spellEnd"/>
-      <w:r>
-        <w:t xml:space="preserve"> wordt gebruikt voor de backend van de website (tabellen: </w:t>
-      </w:r>
-      <w:proofErr w:type="spellStart"/>
-      <w:r>
-        <w:t>module_grid</w:t>
-      </w:r>
-      <w:proofErr w:type="spellEnd"/>
-      <w:r>
-        <w:t xml:space="preserve">, </w:t>
-      </w:r>
-      <w:proofErr w:type="spellStart"/>
-      <w:r>
-        <w:t>module_replay</w:t>
-      </w:r>
-      <w:proofErr w:type="spellEnd"/>
-      <w:r>
-        <w:t xml:space="preserve">, </w:t>
-      </w:r>
-      <w:proofErr w:type="spellStart"/>
-      <w:r>
-        <w:t>module_text</w:t>
-      </w:r>
-      <w:proofErr w:type="spellEnd"/>
-      <w:r>
-        <w:t xml:space="preserve">, page, </w:t>
-      </w:r>
-      <w:proofErr w:type="spellStart"/>
-      <w:r>
-        <w:t>page_modules</w:t>
-      </w:r>
-      <w:proofErr w:type="spellEnd"/>
-      <w:r>
-        <w:t xml:space="preserve">, </w:t>
-      </w:r>
-      <w:proofErr w:type="spellStart"/>
-      <w:r>
-        <w:t>site_module</w:t>
-      </w:r>
-      <w:proofErr w:type="spellEnd"/>
-      <w:r>
-        <w:t xml:space="preserve"> en users) en </w:t>
-      </w:r>
-      <w:proofErr w:type="spellStart"/>
-      <w:r>
-        <w:t>androway_logging</w:t>
-      </w:r>
-      <w:proofErr w:type="spellEnd"/>
-      <w:r>
-        <w:t xml:space="preserve"> wordt gebruikt voor de </w:t>
-      </w:r>
-      <w:proofErr w:type="spellStart"/>
-      <w:r>
-        <w:t>frontend</w:t>
-      </w:r>
-      <w:proofErr w:type="spellEnd"/>
-      <w:r>
-        <w:t xml:space="preserve"> van de website (tabellen: logs en </w:t>
-      </w:r>
-      <w:proofErr w:type="spellStart"/>
-      <w:r>
-        <w:t>sessions</w:t>
-      </w:r>
-      <w:proofErr w:type="spellEnd"/>
-      <w:r>
-        <w:t xml:space="preserve">). Tevens stuurt de telefoon </w:t>
-      </w:r>
-      <w:r>
-        <w:t xml:space="preserve">mini </w:t>
-      </w:r>
-      <w:proofErr w:type="spellStart"/>
-      <w:r>
-        <w:t>Segway</w:t>
-      </w:r>
-      <w:r>
-        <w:t>data</w:t>
-      </w:r>
-      <w:proofErr w:type="spellEnd"/>
-      <w:r>
-        <w:t xml:space="preserve"> naar de laatstgenoemde tabellen.</w:t>
+        <w:t xml:space="preserve">is een interface voor het verkrijgen van toegang tot databases. Wij gebruiken het om verbinding te krijgen met twee databases androway_framework en androway_logging. De namen verklappen het al, androway_framework wordt gebruikt voor de backend van de website (tabellen: module_grid, module_replay, module_text, page, page_modules, site_module en users) en androway_logging wordt gebruikt voor de frontend van de website (tabellen: logs en sessions). Tevens stuurt de telefoon </w:t>
+      </w:r>
+      <w:r>
+        <w:t>mini Segway</w:t>
+      </w:r>
+      <w:r>
+        <w:t>data naar de laatstgenoemde tabellen.</w:t>
       </w:r>
     </w:p>
     <w:p>
@@ -11127,32 +9759,11 @@
         <w:ind w:left="708"/>
       </w:pPr>
       <w:r>
-        <w:t xml:space="preserve">De </w:t>
-      </w:r>
-      <w:proofErr w:type="spellStart"/>
-      <w:r>
-        <w:t>Android</w:t>
-      </w:r>
-      <w:proofErr w:type="spellEnd"/>
-      <w:r>
-        <w:t xml:space="preserve"> applicatie bestaat uit een sterk staaltje grafische representatie. De gebruiker voelt zich als een vis in het water als hij/zij deze applicatie gebruikt om zijn/haar </w:t>
-      </w:r>
-      <w:proofErr w:type="spellStart"/>
-      <w:r>
-        <w:t>Androway</w:t>
-      </w:r>
-      <w:proofErr w:type="spellEnd"/>
-      <w:r>
-        <w:t xml:space="preserve"> </w:t>
-      </w:r>
-      <w:r>
-        <w:t xml:space="preserve">mini </w:t>
-      </w:r>
-      <w:proofErr w:type="spellStart"/>
-      <w:r>
-        <w:t>Segway</w:t>
-      </w:r>
-      <w:proofErr w:type="spellEnd"/>
+        <w:t xml:space="preserve">De Android applicatie bestaat uit een sterk staaltje grafische representatie. De gebruiker voelt zich als een vis in het water als hij/zij deze applicatie gebruikt om zijn/haar Androway </w:t>
+      </w:r>
+      <w:r>
+        <w:t>mini Segway</w:t>
+      </w:r>
       <w:r>
         <w:t xml:space="preserve"> draadloos aan te </w:t>
       </w:r>
@@ -11166,13 +9777,8 @@
         <w:t xml:space="preserve"> In het lopende sessiescherm kan de gebruiker zijn telefoon in alle mogelijke hoeken draaien om </w:t>
       </w:r>
       <w:r>
-        <w:t xml:space="preserve">de mini </w:t>
-      </w:r>
-      <w:proofErr w:type="spellStart"/>
-      <w:r>
-        <w:t>Segway</w:t>
-      </w:r>
-      <w:proofErr w:type="spellEnd"/>
+        <w:t>de mini Segway</w:t>
+      </w:r>
       <w:r>
         <w:t xml:space="preserve"> te besturen. De belangrijkste hoek, de hellingshoek, is duidelijk zichtbaar in het onderste blok, tezamen met de motorkrachtinformatie van elk wiel.</w:t>
       </w:r>
@@ -11185,13 +9791,8 @@
         <w:t xml:space="preserve">Desondanks hebben wij er voor gezorgd dat twee van onze wensen zijn gebruikt in de applicatie. Zo is het mogelijk om met een aanraking op het batterij-icoon in het lopende sessiescherm de huidige status van het batterijvoltage van </w:t>
       </w:r>
       <w:r>
-        <w:t xml:space="preserve">de mini </w:t>
-      </w:r>
-      <w:proofErr w:type="spellStart"/>
-      <w:r>
-        <w:t>Segway</w:t>
-      </w:r>
-      <w:proofErr w:type="spellEnd"/>
+        <w:t>de mini Segway</w:t>
+      </w:r>
       <w:r>
         <w:t xml:space="preserve"> op te vragen. </w:t>
       </w:r>
@@ -11203,13 +9804,8 @@
         <w:t xml:space="preserve">van </w:t>
       </w:r>
       <w:r>
-        <w:t xml:space="preserve">de mini </w:t>
-      </w:r>
-      <w:proofErr w:type="spellStart"/>
-      <w:r>
-        <w:t>Segway</w:t>
-      </w:r>
-      <w:proofErr w:type="spellEnd"/>
+        <w:t>de mini Segway</w:t>
+      </w:r>
       <w:r>
         <w:t xml:space="preserve"> </w:t>
       </w:r>
@@ -11222,34 +9818,13 @@
         <w:ind w:left="708"/>
       </w:pPr>
       <w:r>
-        <w:t xml:space="preserve">De interval voor het versturen van </w:t>
-      </w:r>
-      <w:proofErr w:type="spellStart"/>
-      <w:r>
-        <w:t>bluetooth</w:t>
-      </w:r>
-      <w:proofErr w:type="spellEnd"/>
-      <w:r>
-        <w:t xml:space="preserve"> berichten van de applicatie naar de </w:t>
-      </w:r>
-      <w:r>
-        <w:t xml:space="preserve">mini </w:t>
-      </w:r>
-      <w:proofErr w:type="spellStart"/>
-      <w:r>
-        <w:t>Segway</w:t>
-      </w:r>
-      <w:proofErr w:type="spellEnd"/>
-      <w:r>
-        <w:t xml:space="preserve"> is 800 ms. Voor het ontvangen van </w:t>
-      </w:r>
-      <w:proofErr w:type="spellStart"/>
-      <w:r>
-        <w:t>bluetooth</w:t>
-      </w:r>
-      <w:proofErr w:type="spellEnd"/>
-      <w:r>
-        <w:t xml:space="preserve"> berichten bedraagt de interval 1500 ms. Om het ontvangen bericht wordt besturingsinformatie doorgespeeld aan de online database. Dus heeft deze overdracht een interval van 3000 ms.</w:t>
+        <w:t xml:space="preserve">De interval voor het versturen van bluetooth berichten van de applicatie naar de </w:t>
+      </w:r>
+      <w:r>
+        <w:t>mini Segway</w:t>
+      </w:r>
+      <w:r>
+        <w:t xml:space="preserve"> is 800 ms. Voor het ontvangen van bluetooth berichten bedraagt de interval 1500 ms. Om het ontvangen bericht wordt besturingsinformatie doorgespeeld aan de online database. Dus heeft deze overdracht een interval van 3000 ms.</w:t>
       </w:r>
     </w:p>
     <w:p>
@@ -11257,45 +9832,19 @@
         <w:ind w:left="708"/>
       </w:pPr>
       <w:r>
-        <w:t xml:space="preserve">De mini </w:t>
-      </w:r>
-      <w:proofErr w:type="spellStart"/>
-      <w:r>
-        <w:t>Segway</w:t>
-      </w:r>
-      <w:proofErr w:type="spellEnd"/>
+        <w:t>De mini Segway</w:t>
+      </w:r>
       <w:r>
         <w:t xml:space="preserve"> is een lust voor het oog, met z’n recht afgezaagde houten platen</w:t>
       </w:r>
       <w:r>
-        <w:t xml:space="preserve">, schroefdraden die door deze platen heen gaan. Lego NXT motoren, een </w:t>
-      </w:r>
-      <w:proofErr w:type="spellStart"/>
-      <w:r>
-        <w:t>Arduino</w:t>
-      </w:r>
-      <w:proofErr w:type="spellEnd"/>
-      <w:r>
-        <w:t xml:space="preserve"> bord, een </w:t>
-      </w:r>
-      <w:proofErr w:type="spellStart"/>
+        <w:t xml:space="preserve">, schroefdraden die door deze platen heen gaan. Lego NXT motoren, een Arduino bord, een </w:t>
+      </w:r>
       <w:r>
         <w:t>gyros</w:t>
       </w:r>
       <w:r>
-        <w:t>ensor</w:t>
-      </w:r>
-      <w:proofErr w:type="spellEnd"/>
-      <w:r>
-        <w:t xml:space="preserve"> en een acceleratiemeter zorgen voor de kers op de taart. Kortom, het werk van informatici, die, als je enkel naar de mini </w:t>
-      </w:r>
-      <w:proofErr w:type="spellStart"/>
-      <w:r>
-        <w:t>Segway</w:t>
-      </w:r>
-      <w:proofErr w:type="spellEnd"/>
-      <w:r>
-        <w:t xml:space="preserve"> kijkt, voor hetzelfde geld het werk van werktuigbouwkundigen had kunnen zijn.</w:t>
+        <w:t>ensor en een acceleratiemeter zorgen voor de kers op de taart. Kortom, het werk van informatici, die, als je enkel naar de mini Segway kijkt, voor hetzelfde geld het werk van werktuigbouwkundigen had kunnen zijn.</w:t>
       </w:r>
     </w:p>
     <w:p>
@@ -11303,71 +9852,39 @@
         <w:ind w:left="708"/>
       </w:pPr>
       <w:r>
-        <w:t xml:space="preserve">Dit voertuig laat zich draadloos besturen door de </w:t>
-      </w:r>
-      <w:proofErr w:type="spellStart"/>
-      <w:r>
-        <w:t>Androway</w:t>
-      </w:r>
-      <w:proofErr w:type="spellEnd"/>
+        <w:t>Dit voertuig laat zich draadloos besturen door de Androway Android applicatie. Het kan zichzelf op het moment van schrijven nog niet in balans houden, maar we gaan ervanuit dat dit gaat lukken voor de vastgestelde termijnen. Er worden verscheidene gegevens verstuurd vanaf de microcontroller van de mini Segway. Deze gegevens worden, als het goed is, ontvangen door de telefoon die op dat moment de Androway applicatie draait en een lopende sessie heeft.</w:t>
+      </w:r>
+    </w:p>
+    <w:p>
+      <w:pPr>
+        <w:ind w:left="708"/>
+      </w:pPr>
+      <w:r>
+        <w:t xml:space="preserve">We hebben als team niet stilgezeten, en hebben enkele wensen ingewilligd. </w:t>
+      </w:r>
+      <w:r>
+        <w:t>Te weten: het meten van de batterijspanning, het juist interpoleren van het bericht van de telefoon om 360 graden te draaien, en dit dan dus ook te doen.</w:t>
+      </w:r>
+    </w:p>
+    <w:p>
+      <w:pPr>
+        <w:ind w:left="708"/>
+      </w:pPr>
+      <w:r>
+        <w:t xml:space="preserve">De website is het toppunt van innovatie binnen de </w:t>
+      </w:r>
+      <w:r>
+        <w:t>web wereld</w:t>
+      </w:r>
+      <w:r>
+        <w:t xml:space="preserve"> geworden. Gebruikmakend van de laatste grond brekende web technieken, is </w:t>
+      </w:r>
+      <w:r>
+        <w:t>de</w:t>
+      </w:r>
       <w:r>
         <w:t xml:space="preserve"> </w:t>
       </w:r>
-      <w:proofErr w:type="spellStart"/>
-      <w:r>
-        <w:t>Android</w:t>
-      </w:r>
-      <w:proofErr w:type="spellEnd"/>
-      <w:r>
-        <w:t xml:space="preserve"> applicatie. Het kan zichzelf op het moment van schrijven nog niet in balans houden, maar we gaan ervanuit dat dit gaat lukken voor de vastgestelde termijnen. Er worden verscheidene gegevens verstuurd vanaf de microcontroller van de mini </w:t>
-      </w:r>
-      <w:proofErr w:type="spellStart"/>
-      <w:r>
-        <w:t>Segway</w:t>
-      </w:r>
-      <w:proofErr w:type="spellEnd"/>
-      <w:r>
-        <w:t xml:space="preserve">. Deze gegevens worden, als het goed is, ontvangen door de telefoon die op dat moment de </w:t>
-      </w:r>
-      <w:proofErr w:type="spellStart"/>
-      <w:r>
-        <w:t>Androway</w:t>
-      </w:r>
-      <w:proofErr w:type="spellEnd"/>
-      <w:r>
-        <w:t xml:space="preserve"> applicatie draait en een lopende sessie heeft.</w:t>
-      </w:r>
-    </w:p>
-    <w:p>
-      <w:pPr>
-        <w:ind w:left="708"/>
-      </w:pPr>
-      <w:r>
-        <w:t xml:space="preserve">We hebben als team niet stilgezeten, en hebben enkele wensen ingewilligd. </w:t>
-      </w:r>
-      <w:r>
-        <w:t>Te weten: het meten van de batterijspanning, het juist interpoleren van het bericht van de telefoon om 360 graden te draaien, en dit dan dus ook te doen.</w:t>
-      </w:r>
-    </w:p>
-    <w:p>
-      <w:pPr>
-        <w:ind w:left="708"/>
-      </w:pPr>
-      <w:r>
-        <w:t xml:space="preserve">De website is het toppunt van innovatie binnen de </w:t>
-      </w:r>
-      <w:r>
-        <w:t>web wereld</w:t>
-      </w:r>
-      <w:r>
-        <w:t xml:space="preserve"> geworden. Gebruikmakend van de laatste grond brekende web technieken, is </w:t>
-      </w:r>
-      <w:r>
-        <w:t>de</w:t>
-      </w:r>
-      <w:r>
-        <w:t xml:space="preserve"> </w:t>
-      </w:r>
       <w:r>
         <w:t xml:space="preserve">front-end van deze </w:t>
       </w:r>
@@ -11377,11 +9894,9 @@
       <w:r>
         <w:t xml:space="preserve">maar gebeurd er achter de schermen meer dan je denkt. Bekijk de front-end als het topje van de ijsberg. Wat het oog niet ziet, de </w:t>
       </w:r>
-      <w:proofErr w:type="spellStart"/>
       <w:r>
         <w:t>back-end</w:t>
       </w:r>
-      <w:proofErr w:type="spellEnd"/>
       <w:r>
         <w:t xml:space="preserve">, bestaat wel. Zo is het verstopte administratiepaneel niet alleen gebruiksvriendelijk, maar ook een minder grote lust voor het oog dan de front-end van de website. Dit betekend dat het voor administrators, moderators en gebruikers met toegang tot het paneel blij zullen zijn met de mogelijkheden die geboden worden. Zo zijn alle gebruikers, sessies en logs door een administrator aan te passen. De front-end kan opgeslagen sessies tonen, de logs binnen deze sessies tonen en een grafische herhaling van deze logs tonen. </w:t>
       </w:r>
@@ -11406,23 +9921,7 @@
           <w:rStyle w:val="Kop1Char"/>
           <w:rFonts w:eastAsia="Calibri"/>
         </w:rPr>
-        <w:t>Structuur van het eindproduct (</w:t>
-      </w:r>
-      <w:proofErr w:type="spellStart"/>
-      <w:r>
-        <w:rPr>
-          <w:rStyle w:val="Kop1Char"/>
-          <w:rFonts w:eastAsia="Calibri"/>
-        </w:rPr>
-        <w:t>uml</w:t>
-      </w:r>
-      <w:proofErr w:type="spellEnd"/>
-      <w:r>
-        <w:rPr>
-          <w:rStyle w:val="Kop1Char"/>
-          <w:rFonts w:eastAsia="Calibri"/>
-        </w:rPr>
-        <w:t>?)</w:t>
+        <w:t>Structuur van het eindproduct (uml?)</w:t>
       </w:r>
       <w:bookmarkEnd w:id="25"/>
     </w:p>
@@ -11523,23 +10022,7 @@
             <w:rStyle w:val="Hyperlink"/>
             <w:lang w:val="en-US"/>
           </w:rPr>
-          <w:t xml:space="preserve">Android plugin for </w:t>
-        </w:r>
-        <w:proofErr w:type="spellStart"/>
-        <w:r>
-          <w:rPr>
-            <w:rStyle w:val="Hyperlink"/>
-            <w:lang w:val="en-US"/>
-          </w:rPr>
-          <w:t>NetBeans</w:t>
-        </w:r>
-        <w:proofErr w:type="spellEnd"/>
-        <w:r>
-          <w:rPr>
-            <w:rStyle w:val="Hyperlink"/>
-            <w:lang w:val="en-US"/>
-          </w:rPr>
-          <w:t xml:space="preserve"> — Project Kenai</w:t>
+          <w:t>Android plugin for NetBeans — Project Kenai</w:t>
         </w:r>
       </w:hyperlink>
       <w:r>
@@ -11564,21 +10047,27 @@
         <w:br/>
       </w:r>
       <w:hyperlink r:id="rId21" w:history="1">
-        <w:proofErr w:type="spellStart"/>
         <w:r>
           <w:rPr>
             <w:rStyle w:val="Hyperlink"/>
             <w:lang w:val="en-US"/>
           </w:rPr>
-          <w:t>jQuery</w:t>
+          <w:t>jQuery API</w:t>
         </w:r>
-        <w:proofErr w:type="spellEnd"/>
+      </w:hyperlink>
+      <w:r>
+        <w:rPr>
+          <w:lang w:val="en-US"/>
+        </w:rPr>
+        <w:br/>
+      </w:r>
+      <w:hyperlink r:id="rId22" w:history="1">
         <w:r>
           <w:rPr>
             <w:rStyle w:val="Hyperlink"/>
             <w:lang w:val="en-US"/>
           </w:rPr>
-          <w:t xml:space="preserve"> API</w:t>
+          <w:t>jQuery SVG</w:t>
         </w:r>
       </w:hyperlink>
       <w:r>
@@ -11587,70 +10076,28 @@
         </w:rPr>
         <w:br/>
       </w:r>
-      <w:hyperlink r:id="rId22" w:history="1">
-        <w:proofErr w:type="spellStart"/>
+      <w:hyperlink r:id="rId23" w:history="1">
         <w:r>
           <w:rPr>
             <w:rStyle w:val="Hyperlink"/>
             <w:lang w:val="en-US"/>
           </w:rPr>
-          <w:t>jQuery</w:t>
+          <w:t>jQuery SVG Reference</w:t>
         </w:r>
-        <w:proofErr w:type="spellEnd"/>
+      </w:hyperlink>
+      <w:r>
+        <w:rPr>
+          <w:lang w:val="en-US"/>
+        </w:rPr>
+        <w:br/>
+      </w:r>
+      <w:hyperlink r:id="rId24" w:history="1">
         <w:r>
           <w:rPr>
             <w:rStyle w:val="Hyperlink"/>
             <w:lang w:val="en-US"/>
           </w:rPr>
-          <w:t xml:space="preserve"> SVG</w:t>
-        </w:r>
-      </w:hyperlink>
-      <w:r>
-        <w:rPr>
-          <w:lang w:val="en-US"/>
-        </w:rPr>
-        <w:br/>
-      </w:r>
-      <w:hyperlink r:id="rId23" w:history="1">
-        <w:proofErr w:type="spellStart"/>
-        <w:r>
-          <w:rPr>
-            <w:rStyle w:val="Hyperlink"/>
-            <w:lang w:val="en-US"/>
-          </w:rPr>
-          <w:t>jQuery</w:t>
-        </w:r>
-        <w:proofErr w:type="spellEnd"/>
-        <w:r>
-          <w:rPr>
-            <w:rStyle w:val="Hyperlink"/>
-            <w:lang w:val="en-US"/>
-          </w:rPr>
-          <w:t xml:space="preserve"> SVG Reference</w:t>
-        </w:r>
-      </w:hyperlink>
-      <w:r>
-        <w:rPr>
-          <w:lang w:val="en-US"/>
-        </w:rPr>
-        <w:br/>
-      </w:r>
-      <w:hyperlink r:id="rId24" w:history="1">
-        <w:proofErr w:type="spellStart"/>
-        <w:r>
-          <w:rPr>
-            <w:rStyle w:val="Hyperlink"/>
-            <w:lang w:val="en-US"/>
-          </w:rPr>
-          <w:t>jQuery</w:t>
-        </w:r>
-        <w:proofErr w:type="spellEnd"/>
-        <w:r>
-          <w:rPr>
-            <w:rStyle w:val="Hyperlink"/>
-            <w:lang w:val="en-US"/>
-          </w:rPr>
-          <w:t xml:space="preserve"> Forum</w:t>
+          <w:t>jQuery Forum</w:t>
         </w:r>
       </w:hyperlink>
       <w:r>
@@ -11740,23 +10187,7 @@
             <w:rStyle w:val="Hyperlink"/>
             <w:lang w:val="en-US"/>
           </w:rPr>
-          <w:t xml:space="preserve">SVG Integration | </w:t>
-        </w:r>
-        <w:proofErr w:type="spellStart"/>
-        <w:r>
-          <w:rPr>
-            <w:rStyle w:val="Hyperlink"/>
-            <w:lang w:val="en-US"/>
-          </w:rPr>
-          <w:t>jQuery</w:t>
-        </w:r>
-        <w:proofErr w:type="spellEnd"/>
-        <w:r>
-          <w:rPr>
-            <w:rStyle w:val="Hyperlink"/>
-            <w:lang w:val="en-US"/>
-          </w:rPr>
-          <w:t xml:space="preserve"> Plugins</w:t>
+          <w:t>SVG Integration | jQuery Plugins</w:t>
         </w:r>
       </w:hyperlink>
       <w:r>
@@ -11851,15 +10282,7 @@
         </w:rPr>
       </w:pPr>
       <w:r>
-        <w:t xml:space="preserve">Evaluatie van de planning (iets te veel tijd </w:t>
-      </w:r>
-      <w:proofErr w:type="spellStart"/>
-      <w:r>
-        <w:t>android</w:t>
-      </w:r>
-      <w:proofErr w:type="spellEnd"/>
-      <w:r>
-        <w:t>)</w:t>
+        <w:t>Evaluatie van de planning (iets te veel tijd android)</w:t>
       </w:r>
     </w:p>
     <w:p>
@@ -11959,15 +10382,7 @@
         <w:t>Zoals ik in mijn persoonlijke doelstellingen al uit de doeken heb gedaan, heb ik een redelijk sterk wiskundig inzicht. Dit heeft me zeker geholpen bij het ontwerp van d</w:t>
       </w:r>
       <w:r>
-        <w:t xml:space="preserve">e SVG en de positionering van zijn punten en lijnen. Ook de positionering van het balansvierkant in de </w:t>
-      </w:r>
-      <w:proofErr w:type="spellStart"/>
-      <w:r>
-        <w:t>Android</w:t>
-      </w:r>
-      <w:proofErr w:type="spellEnd"/>
-      <w:r>
-        <w:t xml:space="preserve"> applicatie heeft wat voeten in de aarde gehad. In een eerste versie konden de stip nooit buiten een denkbeeldige cirkel komen, omdat de berekening dat niet toeliet, terwijl de positielimieten van de stip in de positie van de </w:t>
+        <w:t xml:space="preserve">e SVG en de positionering van zijn punten en lijnen. Ook de positionering van het balansvierkant in de Android applicatie heeft wat voeten in de aarde gehad. In een eerste versie konden de stip nooit buiten een denkbeeldige cirkel komen, omdat de berekening dat niet toeliet, terwijl de positielimieten van de stip in de positie van de </w:t>
       </w:r>
       <w:r>
         <w:lastRenderedPageBreak/>
@@ -12019,26 +10434,10 @@
         <w:t xml:space="preserve">Doordat Tymen al veel ervaring had met diverse nieuwe web technieken die we toe wouden passen, </w:t>
       </w:r>
       <w:r>
-        <w:t xml:space="preserve">had ik het idee dat ik daar veel minder kennis van had. Dat is logisch, omdat ik nog weinig ervaring had met deze technieken. </w:t>
-      </w:r>
-      <w:r>
-        <w:t xml:space="preserve">… Bla </w:t>
-      </w:r>
-      <w:proofErr w:type="spellStart"/>
-      <w:r>
-        <w:t>bla</w:t>
-      </w:r>
-      <w:proofErr w:type="spellEnd"/>
-      <w:r>
-        <w:t xml:space="preserve"> </w:t>
-      </w:r>
-      <w:proofErr w:type="spellStart"/>
-      <w:r>
-        <w:t>bla</w:t>
-      </w:r>
-      <w:proofErr w:type="spellEnd"/>
-      <w:r>
-        <w:t xml:space="preserve"> …</w:t>
+        <w:t>had ik het idee dat ik daar veel minder kennis van had. Dat is logisch, omdat ik nog weinig er</w:t>
+      </w:r>
+      <w:r>
+        <w:t>varing had met deze technieken.</w:t>
       </w:r>
     </w:p>
     <w:p>
@@ -12065,24 +10464,10 @@
         <w:ind w:left="1224"/>
       </w:pPr>
       <w:r>
-        <w:t xml:space="preserve">… Bla </w:t>
-      </w:r>
-      <w:proofErr w:type="spellStart"/>
-      <w:r>
-        <w:t>bla</w:t>
-      </w:r>
-      <w:proofErr w:type="spellEnd"/>
-      <w:r>
-        <w:t xml:space="preserve"> </w:t>
-      </w:r>
-      <w:proofErr w:type="spellStart"/>
-      <w:r>
-        <w:t>bla</w:t>
-      </w:r>
-      <w:proofErr w:type="spellEnd"/>
-      <w:r>
-        <w:t xml:space="preserve"> …</w:t>
-      </w:r>
+        <w:t>Deze minor is mij goed bevallen.</w:t>
+      </w:r>
+      <w:bookmarkStart w:id="29" w:name="_GoBack"/>
+      <w:bookmarkEnd w:id="29"/>
     </w:p>
     <w:p>
       <w:pPr>
@@ -12216,10 +10601,15 @@
           <w:sz w:val="28"/>
           <w:szCs w:val="28"/>
         </w:rPr>
-        <w:t xml:space="preserve"> </w:t>
-      </w:r>
-      <w:proofErr w:type="spellStart"/>
-      <w:r>
+        <w:t xml:space="preserve"> Android</w:t>
+      </w:r>
+    </w:p>
+    <w:p>
+      <w:pPr>
+        <w:numPr>
+          <w:ilvl w:val="2"/>
+          <w:numId w:val="1"/>
+        </w:numPr>
         <w:rPr>
           <w:rFonts w:ascii="Cambria" w:hAnsi="Cambria"/>
           <w:b/>
@@ -12228,16 +10618,8 @@
           <w:sz w:val="28"/>
           <w:szCs w:val="28"/>
         </w:rPr>
-        <w:t>Android</w:t>
-      </w:r>
-      <w:proofErr w:type="spellEnd"/>
-    </w:p>
-    <w:p>
-      <w:pPr>
-        <w:numPr>
-          <w:ilvl w:val="2"/>
-          <w:numId w:val="1"/>
-        </w:numPr>
+      </w:pPr>
+      <w:r>
         <w:rPr>
           <w:rFonts w:ascii="Cambria" w:hAnsi="Cambria"/>
           <w:b/>
@@ -12246,8 +10628,15 @@
           <w:sz w:val="28"/>
           <w:szCs w:val="28"/>
         </w:rPr>
-      </w:pPr>
-      <w:r>
+        <w:t xml:space="preserve"> Embedded</w:t>
+      </w:r>
+    </w:p>
+    <w:p>
+      <w:pPr>
+        <w:numPr>
+          <w:ilvl w:val="2"/>
+          <w:numId w:val="1"/>
+        </w:numPr>
         <w:rPr>
           <w:rFonts w:ascii="Cambria" w:hAnsi="Cambria"/>
           <w:b/>
@@ -12256,15 +10645,8 @@
           <w:sz w:val="28"/>
           <w:szCs w:val="28"/>
         </w:rPr>
-        <w:t xml:space="preserve"> Embedded</w:t>
-      </w:r>
-    </w:p>
-    <w:p>
-      <w:pPr>
-        <w:numPr>
-          <w:ilvl w:val="2"/>
-          <w:numId w:val="1"/>
-        </w:numPr>
+      </w:pPr>
+      <w:r>
         <w:rPr>
           <w:rFonts w:ascii="Cambria" w:hAnsi="Cambria"/>
           <w:b/>
@@ -12273,8 +10655,15 @@
           <w:sz w:val="28"/>
           <w:szCs w:val="28"/>
         </w:rPr>
-      </w:pPr>
-      <w:r>
+        <w:t xml:space="preserve"> Website</w:t>
+      </w:r>
+    </w:p>
+    <w:p>
+      <w:pPr>
+        <w:numPr>
+          <w:ilvl w:val="1"/>
+          <w:numId w:val="1"/>
+        </w:numPr>
         <w:rPr>
           <w:rFonts w:ascii="Cambria" w:hAnsi="Cambria"/>
           <w:b/>
@@ -12283,15 +10672,8 @@
           <w:sz w:val="28"/>
           <w:szCs w:val="28"/>
         </w:rPr>
-        <w:t xml:space="preserve"> Website</w:t>
-      </w:r>
-    </w:p>
-    <w:p>
-      <w:pPr>
-        <w:numPr>
-          <w:ilvl w:val="1"/>
-          <w:numId w:val="1"/>
-        </w:numPr>
+      </w:pPr>
+      <w:r>
         <w:rPr>
           <w:rFonts w:ascii="Cambria" w:hAnsi="Cambria"/>
           <w:b/>
@@ -12300,8 +10682,15 @@
           <w:sz w:val="28"/>
           <w:szCs w:val="28"/>
         </w:rPr>
-      </w:pPr>
-      <w:r>
+        <w:t>Software (op cd)</w:t>
+      </w:r>
+    </w:p>
+    <w:p>
+      <w:pPr>
+        <w:numPr>
+          <w:ilvl w:val="2"/>
+          <w:numId w:val="1"/>
+        </w:numPr>
         <w:rPr>
           <w:rFonts w:ascii="Cambria" w:hAnsi="Cambria"/>
           <w:b/>
@@ -12310,15 +10699,8 @@
           <w:sz w:val="28"/>
           <w:szCs w:val="28"/>
         </w:rPr>
-        <w:t>Software (op cd)</w:t>
-      </w:r>
-    </w:p>
-    <w:p>
-      <w:pPr>
-        <w:numPr>
-          <w:ilvl w:val="2"/>
-          <w:numId w:val="1"/>
-        </w:numPr>
+      </w:pPr>
+      <w:r>
         <w:rPr>
           <w:rFonts w:ascii="Cambria" w:hAnsi="Cambria"/>
           <w:b/>
@@ -12327,8 +10709,15 @@
           <w:sz w:val="28"/>
           <w:szCs w:val="28"/>
         </w:rPr>
-      </w:pPr>
-      <w:r>
+        <w:t xml:space="preserve"> Android</w:t>
+      </w:r>
+    </w:p>
+    <w:p>
+      <w:pPr>
+        <w:numPr>
+          <w:ilvl w:val="2"/>
+          <w:numId w:val="1"/>
+        </w:numPr>
         <w:rPr>
           <w:rFonts w:ascii="Cambria" w:hAnsi="Cambria"/>
           <w:b/>
@@ -12337,9 +10726,7 @@
           <w:sz w:val="28"/>
           <w:szCs w:val="28"/>
         </w:rPr>
-        <w:t xml:space="preserve"> </w:t>
-      </w:r>
-      <w:proofErr w:type="spellStart"/>
+      </w:pPr>
       <w:r>
         <w:rPr>
           <w:rFonts w:ascii="Cambria" w:hAnsi="Cambria"/>
@@ -12349,9 +10736,8 @@
           <w:sz w:val="28"/>
           <w:szCs w:val="28"/>
         </w:rPr>
-        <w:t>Android</w:t>
-      </w:r>
-      <w:proofErr w:type="spellEnd"/>
+        <w:t xml:space="preserve"> Embedded</w:t>
+      </w:r>
     </w:p>
     <w:p>
       <w:pPr>
@@ -12377,13 +10763,13 @@
           <w:sz w:val="28"/>
           <w:szCs w:val="28"/>
         </w:rPr>
-        <w:t xml:space="preserve"> Embedded</w:t>
+        <w:t xml:space="preserve"> Website</w:t>
       </w:r>
     </w:p>
     <w:p>
       <w:pPr>
         <w:numPr>
-          <w:ilvl w:val="2"/>
+          <w:ilvl w:val="1"/>
           <w:numId w:val="1"/>
         </w:numPr>
         <w:rPr>
@@ -12404,15 +10790,9 @@
           <w:sz w:val="28"/>
           <w:szCs w:val="28"/>
         </w:rPr>
-        <w:t xml:space="preserve"> Website</w:t>
-      </w:r>
-    </w:p>
-    <w:p>
-      <w:pPr>
-        <w:numPr>
-          <w:ilvl w:val="1"/>
-          <w:numId w:val="1"/>
-        </w:numPr>
+        <w:t>Gebruikershandle</w:t>
+      </w:r>
+      <w:r>
         <w:rPr>
           <w:rFonts w:ascii="Cambria" w:hAnsi="Cambria"/>
           <w:b/>
@@ -12421,52 +10801,7 @@
           <w:sz w:val="28"/>
           <w:szCs w:val="28"/>
         </w:rPr>
-      </w:pPr>
-      <w:r>
-        <w:rPr>
-          <w:rFonts w:ascii="Cambria" w:hAnsi="Cambria"/>
-          <w:b/>
-          <w:bCs/>
-          <w:color w:val="365F91"/>
-          <w:sz w:val="28"/>
-          <w:szCs w:val="28"/>
-        </w:rPr>
-        <w:t>Gebruikershandle</w:t>
-      </w:r>
-      <w:r>
-        <w:rPr>
-          <w:rFonts w:ascii="Cambria" w:hAnsi="Cambria"/>
-          <w:b/>
-          <w:bCs/>
-          <w:color w:val="365F91"/>
-          <w:sz w:val="28"/>
-          <w:szCs w:val="28"/>
-        </w:rPr>
-        <w:t xml:space="preserve">iding </w:t>
-      </w:r>
-      <w:proofErr w:type="spellStart"/>
-      <w:r>
-        <w:rPr>
-          <w:rFonts w:ascii="Cambria" w:hAnsi="Cambria"/>
-          <w:b/>
-          <w:bCs/>
-          <w:color w:val="365F91"/>
-          <w:sz w:val="28"/>
-          <w:szCs w:val="28"/>
-        </w:rPr>
-        <w:t>Android</w:t>
-      </w:r>
-      <w:proofErr w:type="spellEnd"/>
-      <w:r>
-        <w:rPr>
-          <w:rFonts w:ascii="Cambria" w:hAnsi="Cambria"/>
-          <w:b/>
-          <w:bCs/>
-          <w:color w:val="365F91"/>
-          <w:sz w:val="28"/>
-          <w:szCs w:val="28"/>
-        </w:rPr>
-        <w:t xml:space="preserve"> applicatie</w:t>
+        <w:t>iding Android applicatie</w:t>
       </w:r>
     </w:p>
     <w:p>
@@ -12474,23 +10809,7 @@
         <w:ind w:left="360"/>
       </w:pPr>
       <w:r>
-        <w:t xml:space="preserve">De </w:t>
-      </w:r>
-      <w:proofErr w:type="spellStart"/>
-      <w:r>
-        <w:t>Android</w:t>
-      </w:r>
-      <w:proofErr w:type="spellEnd"/>
-      <w:r>
-        <w:t xml:space="preserve"> applicatie wordt gestart. Het hoofdmenu van de applicatie bestaat uit drie knoppen. De grootte en plaatsing van de knoppen is gebruiksvriendelijk. De </w:t>
-      </w:r>
-      <w:proofErr w:type="spellStart"/>
-      <w:r>
-        <w:t>linkerknop</w:t>
-      </w:r>
-      <w:proofErr w:type="spellEnd"/>
-      <w:r>
-        <w:t xml:space="preserve"> start een nieuwe sessie, de rechterknop toont een oude sessie en de onderste knop brengt je naar de instellingen.</w:t>
+        <w:t>De Android applicatie wordt gestart. Het hoofdmenu van de applicatie bestaat uit drie knoppen. De grootte en plaatsing van de knoppen is gebruiksvriendelijk. De linkerknop start een nieuwe sessie, de rechterknop toont een oude sessie en de onderste knop brengt je naar de instellingen.</w:t>
       </w:r>
     </w:p>
     <w:p>
@@ -12498,24 +10817,11 @@
         <w:ind w:left="360"/>
       </w:pPr>
       <w:r>
-        <w:t xml:space="preserve">Deze bestaan uit drie groepen, genaamd accountinstellingen, systeeminstellingen en gebruikersinterface instellingen. De accountinstellingen bestaan uit het e-mailadres en een het wachtwoord van het gebruikersaccount. De systeeminstellingen bestaan uit het </w:t>
-      </w:r>
-      <w:proofErr w:type="spellStart"/>
-      <w:r>
-        <w:t>bluetooth</w:t>
-      </w:r>
-      <w:proofErr w:type="spellEnd"/>
-      <w:r>
-        <w:t xml:space="preserve">-adres van </w:t>
-      </w:r>
-      <w:r>
-        <w:t xml:space="preserve">de mini </w:t>
-      </w:r>
-      <w:proofErr w:type="spellStart"/>
-      <w:r>
-        <w:t>Segway</w:t>
-      </w:r>
-      <w:proofErr w:type="spellEnd"/>
+        <w:t xml:space="preserve">Deze bestaan uit drie groepen, genaamd accountinstellingen, systeeminstellingen en gebruikersinterface instellingen. De accountinstellingen bestaan uit het e-mailadres en een het wachtwoord van het gebruikersaccount. De systeeminstellingen bestaan uit het bluetooth-adres van </w:t>
+      </w:r>
+      <w:r>
+        <w:t>de mini Segway</w:t>
+      </w:r>
       <w:r>
         <w:t xml:space="preserve"> en de vraag of sessiedata online opgeslagen moet worden of niet. De gebruikersinterface instellingen bestaan uit de vraag of het bovenste blok geblokkeerd moet worden of niet, de vraag of het onderste blok geblokkeerd moet worden of niet, de gewenste </w:t>
       </w:r>
@@ -12532,23 +10838,10 @@
         <w:t xml:space="preserve">Bij het starten van een nieuwe sessie wordt er ingelogd op de website met de ingevulde gebruiksgegevens en vervolgens wordt er een verbinding met </w:t>
       </w:r>
       <w:r>
-        <w:t xml:space="preserve">de mini </w:t>
-      </w:r>
-      <w:proofErr w:type="spellStart"/>
-      <w:r>
-        <w:t>Segway</w:t>
-      </w:r>
-      <w:proofErr w:type="spellEnd"/>
-      <w:r>
-        <w:t xml:space="preserve"> gemaakt via </w:t>
-      </w:r>
-      <w:proofErr w:type="spellStart"/>
-      <w:r>
-        <w:t>bluetooth</w:t>
-      </w:r>
-      <w:proofErr w:type="spellEnd"/>
-      <w:r>
-        <w:t>. Als dit succesvol is verlopen, krijgt de gebruiker het lopende sessiescherm te zien.</w:t>
+        <w:t>de mini Segway</w:t>
+      </w:r>
+      <w:r>
+        <w:t xml:space="preserve"> gemaakt via bluetooth. Als dit succesvol is verlopen, krijgt de gebruiker het lopende sessiescherm te zien.</w:t>
       </w:r>
     </w:p>
     <w:p>
@@ -12562,26 +10855,8 @@
         <w:t>B</w:t>
       </w:r>
       <w:r>
-        <w:t xml:space="preserve">la </w:t>
-      </w:r>
-      <w:proofErr w:type="spellStart"/>
-      <w:r>
-        <w:t>bla</w:t>
-      </w:r>
-      <w:proofErr w:type="spellEnd"/>
-      <w:r>
-        <w:t xml:space="preserve"> </w:t>
-      </w:r>
-      <w:proofErr w:type="spellStart"/>
-      <w:r>
-        <w:t>bla</w:t>
-      </w:r>
-      <w:proofErr w:type="spellEnd"/>
-      <w:r>
-        <w:t xml:space="preserve"> …</w:t>
-      </w:r>
-      <w:bookmarkStart w:id="29" w:name="_GoBack"/>
-      <w:bookmarkEnd w:id="29"/>
+        <w:t>la bla bla …</w:t>
+      </w:r>
       <w:r>
         <w:br w:type="page"/>
       </w:r>
@@ -12656,44 +10931,12 @@
     </w:p>
     <w:p>
       <w:r>
-        <w:t xml:space="preserve">In het tweede jaar heb ik samen met Rick </w:t>
-      </w:r>
-      <w:proofErr w:type="spellStart"/>
-      <w:r>
-        <w:t>Volbeda</w:t>
-      </w:r>
-      <w:proofErr w:type="spellEnd"/>
-      <w:r>
-        <w:t xml:space="preserve"> gewerkt aan een opdracht voor het vak PHP dat werd gedoceerd door Gerben </w:t>
-      </w:r>
-      <w:proofErr w:type="spellStart"/>
-      <w:r>
-        <w:t>Wiersma</w:t>
-      </w:r>
-      <w:proofErr w:type="spellEnd"/>
-      <w:r>
-        <w:t>. In dit vak moest je een opdracht inleveren dat bestond uit een PHP website. Naast het gebruik van PHP classes moest de Model View Controller architectuur erin terug te vinden zijn. Deze opdracht werd voor ons verscheidene L-Systems produceren waarbij je de variabelen kunt veranderen en vanzelfsprekend de gekozen L-System kan tekenen. Het tekenen gebeurde met het SVG formaat. Dat is een browserformaat voor vectorafbeeldingen. Samen hebben we dit vak afgerond met een 10. We hebben er samen aan gewerkt, omdat we zonder elkaar geen idee hadden voor een opdracht.</w:t>
-      </w:r>
-    </w:p>
-    <w:p>
-      <w:r>
-        <w:t xml:space="preserve">Ik heb zelf geen </w:t>
-      </w:r>
-      <w:proofErr w:type="spellStart"/>
-      <w:r>
-        <w:t>Android</w:t>
-      </w:r>
-      <w:proofErr w:type="spellEnd"/>
-      <w:r>
-        <w:t xml:space="preserve"> telefoon, maar het programmeren in Java voor </w:t>
-      </w:r>
-      <w:proofErr w:type="spellStart"/>
-      <w:r>
-        <w:t>Android</w:t>
-      </w:r>
-      <w:proofErr w:type="spellEnd"/>
-      <w:r>
-        <w:t xml:space="preserve"> spreekt mij aan. Voor programmeurs is het Java platform één van de beste omgevingen om in te werken. Je ziet dat mobiele applicaties steeds belangrijker worden in de maatschappij. Daardoor stijgt de vraag naar kwalitatief goede mobiele software. Ik zet mij graag in om de eisen en wensen van de mobiele consument waar te maken.</w:t>
+        <w:t>In het tweede jaar heb ik samen met Rick Volbeda gewerkt aan een opdracht voor het vak PHP dat werd gedoceerd door Gerben Wiersma. In dit vak moest je een opdracht inleveren dat bestond uit een PHP website. Naast het gebruik van PHP classes moest de Model View Controller architectuur erin terug te vinden zijn. Deze opdracht werd voor ons verscheidene L-Systems produceren waarbij je de variabelen kunt veranderen en vanzelfsprekend de gekozen L-System kan tekenen. Het tekenen gebeurde met het SVG formaat. Dat is een browserformaat voor vectorafbeeldingen. Samen hebben we dit vak afgerond met een 10. We hebben er samen aan gewerkt, omdat we zonder elkaar geen idee hadden voor een opdracht.</w:t>
+      </w:r>
+    </w:p>
+    <w:p>
+      <w:r>
+        <w:t>Ik heb zelf geen Android telefoon, maar het programmeren in Java voor Android spreekt mij aan. Voor programmeurs is het Java platform één van de beste omgevingen om in te werken. Je ziet dat mobiele applicaties steeds belangrijker worden in de maatschappij. Daardoor stijgt de vraag naar kwalitatief goede mobiele software. Ik zet mij graag in om de eisen en wensen van de mobiele consument waar te maken.</w:t>
       </w:r>
     </w:p>
     <w:p>
@@ -12736,15 +10979,7 @@
         <w:t xml:space="preserve"> </w:t>
       </w:r>
       <w:r>
-        <w:t xml:space="preserve">programmeren vandaag de dag steeds belangrijker lijkt te worden dan ‘offline’ programmeren. Voor de </w:t>
-      </w:r>
-      <w:proofErr w:type="spellStart"/>
-      <w:r>
-        <w:t>Android</w:t>
-      </w:r>
-      <w:proofErr w:type="spellEnd"/>
-      <w:r>
-        <w:t xml:space="preserve"> applicatie is het namelijk handig om in de applicatie een website te kunnen raadplegen, in ons geval m.androway.nl.</w:t>
+        <w:t>programmeren vandaag de dag steeds belangrijker lijkt te worden dan ‘offline’ programmeren. Voor de Android applicatie is het namelijk handig om in de applicatie een website te kunnen raadplegen, in ons geval m.androway.nl.</w:t>
       </w:r>
     </w:p>
     <w:p>
@@ -12755,15 +10990,7 @@
         <w:t xml:space="preserve"> </w:t>
       </w:r>
       <w:r>
-        <w:t xml:space="preserve">programmeren uitbreiden, daar hoort ook een goed design bij. Bij </w:t>
-      </w:r>
-      <w:proofErr w:type="spellStart"/>
-      <w:r>
-        <w:t>Android</w:t>
-      </w:r>
-      <w:proofErr w:type="spellEnd"/>
-      <w:r>
-        <w:t xml:space="preserve"> komen naast Java code, ook opmaakbestanden in XML te pas. Daar wil ik ook van leren. In tegenstelling tot Tymen is mijn wiskundige ontwikkeling bovengemiddeld. Dat begon in groep acht op de basisschool met het behalen van nul fouten o</w:t>
+        <w:t>programmeren uitbreiden, daar hoort ook een goed design bij. Bij Android komen naast Java code, ook opmaakbestanden in XML te pas. Daar wil ik ook van leren. In tegenstelling tot Tymen is mijn wiskundige ontwikkeling bovengemiddeld. Dat begon in groep acht op de basisschool met het behalen van nul fouten o</w:t>
       </w:r>
       <w:r>
         <w:t>p het onderdeel rekenen van de C</w:t>
@@ -12775,15 +11002,7 @@
         <w:t>-</w:t>
       </w:r>
       <w:r>
-        <w:t xml:space="preserve">toets. Daarna zijn deze kwaliteiten sterk verbeterd op de Havo door wiskunde te volgen (toen nog een verplicht vak). Voor de opdracht L-Systems, maar vooral ook voor het project </w:t>
-      </w:r>
-      <w:proofErr w:type="spellStart"/>
-      <w:r>
-        <w:t>Containing</w:t>
-      </w:r>
-      <w:proofErr w:type="spellEnd"/>
-      <w:r>
-        <w:t xml:space="preserve"> heb ik deze ervaring op het gebied van wiskunde en rekenen goed kunnen gebruiken. Ik verwacht dan ook geen moeite te hebben met de wiskundige en natuurkundige problemen die we deze minor tegen kunnen gaan komen.</w:t>
+        <w:t>toets. Daarna zijn deze kwaliteiten sterk verbeterd op de Havo door wiskunde te volgen (toen nog een verplicht vak). Voor de opdracht L-Systems, maar vooral ook voor het project Containing heb ik deze ervaring op het gebied van wiskunde en rekenen goed kunnen gebruiken. Ik verwacht dan ook geen moeite te hebben met de wiskundige en natuurkundige problemen die we deze minor tegen kunnen gaan komen.</w:t>
       </w:r>
     </w:p>
     <w:p>
@@ -12852,15 +11071,7 @@
         <w:pStyle w:val="Geenafstand"/>
       </w:pPr>
       <w:r>
-        <w:t>In jaar twee van mijn opleiding heb ik aan het interdisciplinaire project (IDP) meegewerkt. Tijdens dit project heb ik naast het schrijven van ‘desktop software’ ook gewerkt aan het maken van ‘</w:t>
-      </w:r>
-      <w:proofErr w:type="spellStart"/>
-      <w:r>
-        <w:t>embedded</w:t>
-      </w:r>
-      <w:proofErr w:type="spellEnd"/>
-      <w:r>
-        <w:t>’ code</w:t>
+        <w:t>In jaar twee van mijn opleiding heb ik aan het interdisciplinaire project (IDP) meegewerkt. Tijdens dit project heb ik naast het schrijven van ‘desktop software’ ook gewerkt aan het maken van ‘embedded’ code</w:t>
       </w:r>
       <w:r>
         <w:t xml:space="preserve"> op een</w:t>
@@ -12904,15 +11115,7 @@
         <w:pStyle w:val="Geenafstand"/>
       </w:pPr>
       <w:r>
-        <w:t xml:space="preserve">Na het IDP project heb ik een aantal ideeën gehad om een eigen experimenteel project te doen met </w:t>
-      </w:r>
-      <w:proofErr w:type="spellStart"/>
-      <w:r>
-        <w:t>embedded</w:t>
-      </w:r>
-      <w:proofErr w:type="spellEnd"/>
-      <w:r>
-        <w:t xml:space="preserve"> componenten. </w:t>
+        <w:t xml:space="preserve">Na het IDP project heb ik een aantal ideeën gehad om een eigen experimenteel project te doen met embedded componenten. </w:t>
       </w:r>
       <w:r>
         <w:t>Het ontbrak mij echter steeds aan tijd, waardoor het er nooit van gekomen is. Voor het bedenken van een minor was het daarom voor mij ook niet moeilijk om een richting en een project te bedenken.</w:t>
@@ -12928,34 +11131,10 @@
         <w:pStyle w:val="Geenafstand"/>
       </w:pPr>
       <w:r>
-        <w:t>Sinds ongeveer een jaar heb ik een Google ‘</w:t>
-      </w:r>
-      <w:proofErr w:type="spellStart"/>
-      <w:r>
-        <w:t>smartphone</w:t>
-      </w:r>
-      <w:proofErr w:type="spellEnd"/>
-      <w:r>
-        <w:t xml:space="preserve">’, dat draait op het </w:t>
-      </w:r>
-      <w:proofErr w:type="spellStart"/>
-      <w:r>
-        <w:t>Android</w:t>
-      </w:r>
-      <w:proofErr w:type="spellEnd"/>
-      <w:r>
-        <w:t xml:space="preserve"> besturingssysteem van Google. </w:t>
-      </w:r>
-      <w:proofErr w:type="spellStart"/>
-      <w:r>
-        <w:t>A</w:t>
-      </w:r>
-      <w:r>
-        <w:t>ndroid</w:t>
-      </w:r>
-      <w:proofErr w:type="spellEnd"/>
-      <w:r>
-        <w:t xml:space="preserve"> is een behoorlijk nieuw mobiel </w:t>
+        <w:t>Sinds ongeveer een jaar heb ik een Google ‘smartphone’, dat draait op het Android besturingssysteem van Google. A</w:t>
+      </w:r>
+      <w:r>
+        <w:t xml:space="preserve">ndroid is een behoorlijk nieuw mobiel </w:t>
       </w:r>
       <w:r>
         <w:t xml:space="preserve">besturingssysteem en is op het moment </w:t>
@@ -12970,15 +11149,7 @@
         <w:t>Voor mijzelf heb ik al eens een hele simpele applicatie geschreven</w:t>
       </w:r>
       <w:r>
-        <w:t xml:space="preserve"> voor </w:t>
-      </w:r>
-      <w:proofErr w:type="spellStart"/>
-      <w:r>
-        <w:t>Android</w:t>
-      </w:r>
-      <w:proofErr w:type="spellEnd"/>
-      <w:r>
-        <w:t xml:space="preserve">. Puur </w:t>
+        <w:t xml:space="preserve"> voor Android. Puur </w:t>
       </w:r>
       <w:r>
         <w:t>om te expe</w:t>
@@ -13009,23 +11180,7 @@
         <w:t>Deze twee interesses van mij wou ik dus graag</w:t>
       </w:r>
       <w:r>
-        <w:t xml:space="preserve"> combineren in mijn minor. Een uitdagend project waarbij </w:t>
-      </w:r>
-      <w:proofErr w:type="spellStart"/>
-      <w:r>
-        <w:t>embedded</w:t>
-      </w:r>
-      <w:proofErr w:type="spellEnd"/>
-      <w:r>
-        <w:t xml:space="preserve"> programmeren gebruikt moet worden, gecombineerd met een applicatie op een </w:t>
-      </w:r>
-      <w:proofErr w:type="spellStart"/>
-      <w:r>
-        <w:t>Android</w:t>
-      </w:r>
-      <w:proofErr w:type="spellEnd"/>
-      <w:r>
-        <w:t xml:space="preserve"> telefoon.</w:t>
+        <w:t xml:space="preserve"> combineren in mijn minor. Een uitdagend project waarbij embedded programmeren gebruikt moet worden, gecombineerd met een applicatie op een Android telefoon.</w:t>
       </w:r>
     </w:p>
     <w:p>
@@ -13056,31 +11211,10 @@
     </w:p>
     <w:p>
       <w:r>
-        <w:t xml:space="preserve">Mijn persoonlijke doelstellingen hangen sterk samen met mijn technische interesses. Ik zou graag meer ervaring en inzicht krijgen in het ontwikkelen van </w:t>
-      </w:r>
-      <w:proofErr w:type="spellStart"/>
-      <w:r>
-        <w:t>embedded</w:t>
-      </w:r>
-      <w:proofErr w:type="spellEnd"/>
-      <w:r>
-        <w:t xml:space="preserve"> code en het maken van een </w:t>
-      </w:r>
-      <w:proofErr w:type="spellStart"/>
-      <w:r>
-        <w:t>Android</w:t>
-      </w:r>
-      <w:proofErr w:type="spellEnd"/>
-      <w:r>
-        <w:t xml:space="preserve"> </w:t>
-      </w:r>
-      <w:proofErr w:type="spellStart"/>
-      <w:r>
-        <w:t>smartphone</w:t>
-      </w:r>
-      <w:proofErr w:type="spellEnd"/>
-      <w:r>
-        <w:t xml:space="preserve"> </w:t>
+        <w:t xml:space="preserve">Mijn persoonlijke doelstellingen hangen sterk samen met mijn technische interesses. Ik zou graag meer ervaring en inzicht krijgen in het ontwikkelen van embedded code en het maken van een Android </w:t>
+      </w:r>
+      <w:r>
+        <w:t xml:space="preserve">smartphone </w:t>
       </w:r>
       <w:r>
         <w:t>applicatie.</w:t>
@@ -13103,31 +11237,7 @@
         <w:t>bestaat uit</w:t>
       </w:r>
       <w:r>
-        <w:t xml:space="preserve"> zowel een </w:t>
-      </w:r>
-      <w:proofErr w:type="spellStart"/>
-      <w:r>
-        <w:t>Android</w:t>
-      </w:r>
-      <w:proofErr w:type="spellEnd"/>
-      <w:r>
-        <w:t xml:space="preserve"> applicatie, als een </w:t>
-      </w:r>
-      <w:proofErr w:type="spellStart"/>
-      <w:r>
-        <w:t>embedded</w:t>
-      </w:r>
-      <w:proofErr w:type="spellEnd"/>
-      <w:r>
-        <w:t xml:space="preserve"> deel. Hierbij bevat het </w:t>
-      </w:r>
-      <w:proofErr w:type="spellStart"/>
-      <w:r>
-        <w:t>embedded</w:t>
-      </w:r>
-      <w:proofErr w:type="spellEnd"/>
-      <w:r>
-        <w:t xml:space="preserve"> deel zowel sterk wiskundige als natuurkundige aspecten.</w:t>
+        <w:t xml:space="preserve"> zowel een Android applicatie, als een embedded deel. Hierbij bevat het embedded deel zowel sterk wiskundige als natuurkundige aspecten.</w:t>
       </w:r>
     </w:p>
     <w:p>
@@ -13195,113 +11305,43 @@
           <w:lang w:eastAsia="nl-NL"/>
         </w:rPr>
         <w:br/>
-        <w:t xml:space="preserve">Het idee is dus een kleine </w:t>
-      </w:r>
-      <w:proofErr w:type="spellStart"/>
+        <w:t xml:space="preserve">Het idee is dus een kleine Segway die zichzelf in balans houdt. Deze Segway wordt aangestuurd door </w:t>
+      </w:r>
       <w:r>
         <w:rPr>
           <w:lang w:eastAsia="nl-NL"/>
         </w:rPr>
-        <w:t>Segway</w:t>
-      </w:r>
-      <w:proofErr w:type="spellEnd"/>
+        <w:t>de via B</w:t>
+      </w:r>
       <w:r>
         <w:rPr>
           <w:lang w:eastAsia="nl-NL"/>
         </w:rPr>
-        <w:t xml:space="preserve"> die zichzelf in balans houdt. Deze </w:t>
-      </w:r>
-      <w:proofErr w:type="spellStart"/>
+        <w:t xml:space="preserve">luetooth gekoppelde Android </w:t>
+      </w:r>
       <w:r>
         <w:rPr>
           <w:lang w:eastAsia="nl-NL"/>
         </w:rPr>
-        <w:t>Segway</w:t>
-      </w:r>
-      <w:proofErr w:type="spellEnd"/>
+        <w:t>telefoon te bewegen (naar voren/achteren/links/rechts). De Android telefoon bevat een simpel dashboard met daarop een overzicht van</w:t>
+      </w:r>
       <w:r>
         <w:rPr>
           <w:lang w:eastAsia="nl-NL"/>
         </w:rPr>
-        <w:t xml:space="preserve"> wordt aangestuurd door </w:t>
+        <w:t xml:space="preserve"> </w:t>
       </w:r>
       <w:r>
         <w:rPr>
           <w:lang w:eastAsia="nl-NL"/>
         </w:rPr>
-        <w:t>de via B</w:t>
+        <w:t>gegevens aan</w:t>
       </w:r>
       <w:r>
         <w:rPr>
           <w:lang w:eastAsia="nl-NL"/>
         </w:rPr>
-        <w:t xml:space="preserve">luetooth gekoppelde </w:t>
-      </w:r>
-      <w:proofErr w:type="spellStart"/>
-      <w:r>
-        <w:rPr>
-          <w:lang w:eastAsia="nl-NL"/>
-        </w:rPr>
-        <w:t>Android</w:t>
-      </w:r>
-      <w:proofErr w:type="spellEnd"/>
-      <w:r>
-        <w:rPr>
-          <w:lang w:eastAsia="nl-NL"/>
-        </w:rPr>
-        <w:t xml:space="preserve"> </w:t>
-      </w:r>
-      <w:r>
-        <w:rPr>
-          <w:lang w:eastAsia="nl-NL"/>
-        </w:rPr>
-        <w:t xml:space="preserve">telefoon te bewegen (naar voren/achteren/links/rechts). De </w:t>
-      </w:r>
-      <w:proofErr w:type="spellStart"/>
-      <w:r>
-        <w:rPr>
-          <w:lang w:eastAsia="nl-NL"/>
-        </w:rPr>
-        <w:t>Android</w:t>
-      </w:r>
-      <w:proofErr w:type="spellEnd"/>
-      <w:r>
-        <w:rPr>
-          <w:lang w:eastAsia="nl-NL"/>
-        </w:rPr>
-        <w:t xml:space="preserve"> telefoon bevat een simpel dashboard met daarop een overzicht van</w:t>
-      </w:r>
-      <w:r>
-        <w:rPr>
-          <w:lang w:eastAsia="nl-NL"/>
-        </w:rPr>
-        <w:t xml:space="preserve"> </w:t>
-      </w:r>
-      <w:r>
-        <w:rPr>
-          <w:lang w:eastAsia="nl-NL"/>
-        </w:rPr>
-        <w:t>gegevens aan</w:t>
-      </w:r>
-      <w:r>
-        <w:rPr>
-          <w:lang w:eastAsia="nl-NL"/>
-        </w:rPr>
-        <w:t xml:space="preserve">gaande de </w:t>
-      </w:r>
-      <w:proofErr w:type="spellStart"/>
-      <w:r>
-        <w:rPr>
-          <w:lang w:eastAsia="nl-NL"/>
-        </w:rPr>
-        <w:t>Segway</w:t>
-      </w:r>
-      <w:proofErr w:type="spellEnd"/>
-      <w:r>
-        <w:rPr>
-          <w:lang w:eastAsia="nl-NL"/>
-        </w:rPr>
-        <w:t xml:space="preserve"> (concept zie b</w:t>
+        <w:t>gaande de Segway (concept zie b</w:t>
       </w:r>
       <w:r>
         <w:rPr>
@@ -13460,23 +11500,7 @@
         <w:t xml:space="preserve">het </w:t>
       </w:r>
       <w:r>
-        <w:t xml:space="preserve">verkennen van het mobiele platform </w:t>
-      </w:r>
-      <w:proofErr w:type="spellStart"/>
-      <w:r>
-        <w:t>Android</w:t>
-      </w:r>
-      <w:proofErr w:type="spellEnd"/>
-      <w:r>
-        <w:t xml:space="preserve">. In onze opdracht komt dit ruim aan bod omdat de </w:t>
-      </w:r>
-      <w:proofErr w:type="spellStart"/>
-      <w:r>
-        <w:t>Android</w:t>
-      </w:r>
-      <w:proofErr w:type="spellEnd"/>
-      <w:r>
-        <w:t xml:space="preserve"> applicatie een prominente rol zal vervullen in ons project.</w:t>
+        <w:t>verkennen van het mobiele platform Android. In onze opdracht komt dit ruim aan bod omdat de Android applicatie een prominente rol zal vervullen in ons project.</w:t>
       </w:r>
     </w:p>
     <w:p>
@@ -13485,23 +11509,7 @@
       </w:pPr>
       <w:r>
         <w:br/>
-        <w:t xml:space="preserve">Naast de </w:t>
-      </w:r>
-      <w:proofErr w:type="spellStart"/>
-      <w:r>
-        <w:t>Android</w:t>
-      </w:r>
-      <w:proofErr w:type="spellEnd"/>
-      <w:r>
-        <w:t xml:space="preserve"> opdracht hebben we de </w:t>
-      </w:r>
-      <w:proofErr w:type="spellStart"/>
-      <w:r>
-        <w:t>Segway</w:t>
-      </w:r>
-      <w:proofErr w:type="spellEnd"/>
-      <w:r>
-        <w:t xml:space="preserve"> en de web applicatie. Hierbij sluit het maken van een web applicatie helemaal aan bij de interesses en doelstellingen van Rinse. Het geschikt maken van de web applicatie voor mobiel gebruik is daarbij een leuk extra component.</w:t>
+        <w:t>Naast de Android opdracht hebben we de Segway en de web applicatie. Hierbij sluit het maken van een web applicatie helemaal aan bij de interesses en doelstellingen van Rinse. Het geschikt maken van de web applicatie voor mobiel gebruik is daarbij een leuk extra component.</w:t>
       </w:r>
     </w:p>
     <w:p>
@@ -13514,24 +11522,11 @@
         <w:pStyle w:val="Geenafstand"/>
       </w:pPr>
       <w:r>
-        <w:t xml:space="preserve">De kleine </w:t>
-      </w:r>
-      <w:proofErr w:type="spellStart"/>
-      <w:r>
-        <w:t>Segway</w:t>
-      </w:r>
-      <w:proofErr w:type="spellEnd"/>
-      <w:r>
-        <w:t xml:space="preserve"> wordt een klein </w:t>
-      </w:r>
-      <w:r>
-        <w:t xml:space="preserve">mini </w:t>
-      </w:r>
-      <w:proofErr w:type="spellStart"/>
-      <w:r>
-        <w:t>Segway</w:t>
-      </w:r>
-      <w:proofErr w:type="spellEnd"/>
+        <w:t xml:space="preserve">De kleine Segway wordt een klein </w:t>
+      </w:r>
+      <w:r>
+        <w:t>mini Segway</w:t>
+      </w:r>
       <w:r>
         <w:t xml:space="preserve"> waar verschillende sensoren en motoren aan gekoppeld zullen worden, waarbij het geheel aangestuurd moet worden vanaf een microcontroller. Dit aspect van het project valt geheel in het straatje van de interesses van Tymen</w:t>
       </w:r>
@@ -13545,50 +11540,10 @@
         <w:t xml:space="preserve">t feit dat het geheel aangestuurd wordt vanaf een microcontroller, </w:t>
       </w:r>
       <w:r>
-        <w:t xml:space="preserve">betekend veel </w:t>
-      </w:r>
-      <w:proofErr w:type="spellStart"/>
-      <w:r>
-        <w:t>embedded</w:t>
-      </w:r>
-      <w:proofErr w:type="spellEnd"/>
-      <w:r>
-        <w:t xml:space="preserve"> programmeren.</w:t>
-      </w:r>
-      <w:r>
-        <w:t xml:space="preserve"> Naast het </w:t>
-      </w:r>
-      <w:proofErr w:type="spellStart"/>
-      <w:r>
-        <w:t>embedded</w:t>
-      </w:r>
-      <w:proofErr w:type="spellEnd"/>
-      <w:r>
-        <w:t xml:space="preserve"> programmeren zal het maken van de </w:t>
-      </w:r>
-      <w:proofErr w:type="spellStart"/>
-      <w:r>
-        <w:t>Segway</w:t>
-      </w:r>
-      <w:proofErr w:type="spellEnd"/>
-      <w:r>
-        <w:t xml:space="preserve"> in </w:t>
-      </w:r>
-      <w:proofErr w:type="spellStart"/>
-      <w:r>
-        <w:t>embedded</w:t>
-      </w:r>
-      <w:proofErr w:type="spellEnd"/>
-      <w:r>
-        <w:t xml:space="preserve"> code ook sterk wiskundig en natuurkundig zijn. Bij het balanceren van de </w:t>
-      </w:r>
-      <w:proofErr w:type="spellStart"/>
-      <w:r>
-        <w:t>Segway</w:t>
-      </w:r>
-      <w:proofErr w:type="spellEnd"/>
-      <w:r>
-        <w:t xml:space="preserve"> gebaseerd op sensor data komen veel natuurkundige en wiskundige principes aan de orde</w:t>
+        <w:t>betekend veel embedded programmeren.</w:t>
+      </w:r>
+      <w:r>
+        <w:t xml:space="preserve"> Naast het embedded programmeren zal het maken van de Segway in embedded code ook sterk wiskundig en natuurkundig zijn. Bij het balanceren van de Segway gebaseerd op sensor data komen veel natuurkundige en wiskundige principes aan de orde</w:t>
       </w:r>
       <w:r>
         <w:t xml:space="preserve"> en dit was één van de doelstel</w:t>
@@ -13662,13 +11617,8 @@
           <w:numId w:val="23"/>
         </w:numPr>
       </w:pPr>
-      <w:proofErr w:type="spellStart"/>
-      <w:r>
-        <w:t>Android</w:t>
-      </w:r>
-      <w:proofErr w:type="spellEnd"/>
-      <w:r>
-        <w:t xml:space="preserve"> applicatie (Java programmeren)</w:t>
+      <w:r>
+        <w:t>Android applicatie (Java programmeren)</w:t>
       </w:r>
     </w:p>
     <w:p>
@@ -13680,15 +11630,7 @@
         </w:numPr>
       </w:pPr>
       <w:r>
-        <w:t xml:space="preserve">Web applicatie (PHP &amp; </w:t>
-      </w:r>
-      <w:proofErr w:type="spellStart"/>
-      <w:r>
-        <w:t>JavaScript</w:t>
-      </w:r>
-      <w:proofErr w:type="spellEnd"/>
-      <w:r>
-        <w:t xml:space="preserve"> programmeren)</w:t>
+        <w:t>Web applicatie (PHP &amp; JavaScript programmeren)</w:t>
       </w:r>
     </w:p>
     <w:p>
@@ -13700,23 +11642,7 @@
         </w:numPr>
       </w:pPr>
       <w:r>
-        <w:t xml:space="preserve">De fysieke </w:t>
-      </w:r>
-      <w:proofErr w:type="spellStart"/>
-      <w:r>
-        <w:t>Segway</w:t>
-      </w:r>
-      <w:proofErr w:type="spellEnd"/>
-      <w:r>
-        <w:t xml:space="preserve"> (</w:t>
-      </w:r>
-      <w:proofErr w:type="spellStart"/>
-      <w:r>
-        <w:t>embedded</w:t>
-      </w:r>
-      <w:proofErr w:type="spellEnd"/>
-      <w:r>
-        <w:t xml:space="preserve"> programmeren in C)</w:t>
+        <w:t>De fysieke Segway (embedded programmeren in C)</w:t>
       </w:r>
     </w:p>
     <w:p>
@@ -13729,15 +11655,7 @@
         <w:pStyle w:val="Geenafstand"/>
       </w:pPr>
       <w:r>
-        <w:t xml:space="preserve">Omdat we beide verschillende interesses hebben, kunnen we ons ook op verschillende onderdelen van het project focussen. We gaan samen werken aan de </w:t>
-      </w:r>
-      <w:proofErr w:type="spellStart"/>
-      <w:r>
-        <w:t>Android</w:t>
-      </w:r>
-      <w:proofErr w:type="spellEnd"/>
-      <w:r>
-        <w:t xml:space="preserve"> applicatie die centraal staat in het project. Daarnaast hebben we beide een eigen onderdee</w:t>
+        <w:t>Omdat we beide verschillende interesses hebben, kunnen we ons ook op verschillende onderdelen van het project focussen. We gaan samen werken aan de Android applicatie die centraal staat in het project. Daarnaast hebben we beide een eigen onderdee</w:t>
       </w:r>
       <w:r>
         <w:t>l.</w:t>
@@ -13754,31 +11672,7 @@
       </w:pPr>
       <w:r>
         <w:lastRenderedPageBreak/>
-        <w:t xml:space="preserve">Rinse zal zich naast de </w:t>
-      </w:r>
-      <w:proofErr w:type="spellStart"/>
-      <w:r>
-        <w:t>Android</w:t>
-      </w:r>
-      <w:proofErr w:type="spellEnd"/>
-      <w:r>
-        <w:t xml:space="preserve"> applicatie focussen op de web applicatie en Tymen zal zich bezighouden met het maken en het (</w:t>
-      </w:r>
-      <w:proofErr w:type="spellStart"/>
-      <w:r>
-        <w:t>embedded</w:t>
-      </w:r>
-      <w:proofErr w:type="spellEnd"/>
-      <w:r>
-        <w:t xml:space="preserve">) programmeren van de fysieke </w:t>
-      </w:r>
-      <w:proofErr w:type="spellStart"/>
-      <w:r>
-        <w:t>Segway</w:t>
-      </w:r>
-      <w:proofErr w:type="spellEnd"/>
-      <w:r>
-        <w:t>. Omdat we een gezamenlijk onderdeel hebben en daarnaast ons eigen onderdeel hebben we verschillende minor templates.</w:t>
+        <w:t>Rinse zal zich naast de Android applicatie focussen op de web applicatie en Tymen zal zich bezighouden met het maken en het (embedded) programmeren van de fysieke Segway. Omdat we een gezamenlijk onderdeel hebben en daarnaast ons eigen onderdeel hebben we verschillende minor templates.</w:t>
       </w:r>
     </w:p>
     <w:p>
@@ -13791,39 +11685,7 @@
         <w:pStyle w:val="Geenafstand"/>
       </w:pPr>
       <w:r>
-        <w:t xml:space="preserve">Voor het </w:t>
-      </w:r>
-      <w:proofErr w:type="spellStart"/>
-      <w:r>
-        <w:t>gezamelijke</w:t>
-      </w:r>
-      <w:proofErr w:type="spellEnd"/>
-      <w:r>
-        <w:t xml:space="preserve"> project en dan vooral het </w:t>
-      </w:r>
-      <w:proofErr w:type="spellStart"/>
-      <w:r>
-        <w:t>Android</w:t>
-      </w:r>
-      <w:proofErr w:type="spellEnd"/>
-      <w:r>
-        <w:t xml:space="preserve"> onderdeel hebben we Design </w:t>
-      </w:r>
-      <w:proofErr w:type="spellStart"/>
-      <w:r>
-        <w:t>Patterns</w:t>
-      </w:r>
-      <w:proofErr w:type="spellEnd"/>
-      <w:r>
-        <w:t xml:space="preserve"> als vak toegevoegd aan onze templates. Design </w:t>
-      </w:r>
-      <w:proofErr w:type="spellStart"/>
-      <w:r>
-        <w:t>Patterns</w:t>
-      </w:r>
-      <w:proofErr w:type="spellEnd"/>
-      <w:r>
-        <w:t xml:space="preserve"> lijkt ons een nuttig en interessant vak, waarbij we handige ontwerp technieken leren die ons kan ondersteunen bij het maken van handige mechanismes en een mooie systeemarchitectuur.</w:t>
+        <w:t>Voor het gezamelijke project en dan vooral het Android onderdeel hebben we Design Patterns als vak toegevoegd aan onze templates. Design Patterns lijkt ons een nuttig en interessant vak, waarbij we handige ontwerp technieken leren die ons kan ondersteunen bij het maken van handige mechanismes en een mooie systeemarchitectuur.</w:t>
       </w:r>
     </w:p>
     <w:p>
@@ -13836,50 +11698,10 @@
         <w:pStyle w:val="Geenafstand"/>
       </w:pPr>
       <w:r>
-        <w:t xml:space="preserve">Naast Design </w:t>
-      </w:r>
-      <w:proofErr w:type="spellStart"/>
-      <w:r>
-        <w:t>Patterns</w:t>
-      </w:r>
-      <w:proofErr w:type="spellEnd"/>
-      <w:r>
-        <w:t xml:space="preserve"> hebben we ook beide het component Onderzoek in onze minor templates zitten. Voor ons beiden is het </w:t>
-      </w:r>
-      <w:proofErr w:type="spellStart"/>
-      <w:r>
-        <w:t>Android</w:t>
-      </w:r>
-      <w:proofErr w:type="spellEnd"/>
-      <w:r>
-        <w:t xml:space="preserve"> platform </w:t>
-      </w:r>
-      <w:r>
-        <w:t xml:space="preserve">nog relatief onbekend. Het ontwikkelen voor </w:t>
-      </w:r>
-      <w:proofErr w:type="spellStart"/>
-      <w:r>
-        <w:t>Android</w:t>
-      </w:r>
-      <w:proofErr w:type="spellEnd"/>
-      <w:r>
-        <w:t xml:space="preserve"> zal dus veel onderzoek vergen. Daarnaast is er vooral ook voor de </w:t>
-      </w:r>
-      <w:proofErr w:type="spellStart"/>
-      <w:r>
-        <w:t>Segway</w:t>
-      </w:r>
-      <w:proofErr w:type="spellEnd"/>
-      <w:r>
-        <w:t xml:space="preserve"> veel onderzoek nodig. Het balanceren van de </w:t>
-      </w:r>
-      <w:proofErr w:type="spellStart"/>
-      <w:r>
-        <w:t>Segway</w:t>
-      </w:r>
-      <w:proofErr w:type="spellEnd"/>
-      <w:r>
-        <w:t xml:space="preserve"> is een complex en natuurkundig proces, waar ook zeker onderzoek voor gedaan moet worden.</w:t>
+        <w:t xml:space="preserve">Naast Design Patterns hebben we ook beide het component Onderzoek in onze minor templates zitten. Voor ons beiden is het Android platform </w:t>
+      </w:r>
+      <w:r>
+        <w:t>nog relatief onbekend. Het ontwikkelen voor Android zal dus veel onderzoek vergen. Daarnaast is er vooral ook voor de Segway veel onderzoek nodig. Het balanceren van de Segway is een complex en natuurkundig proces, waar ook zeker onderzoek voor gedaan moet worden.</w:t>
       </w:r>
     </w:p>
     <w:p>
@@ -13918,15 +11740,7 @@
         <w:pStyle w:val="Geenafstand"/>
       </w:pPr>
       <w:r>
-        <w:t xml:space="preserve">Het onderdeel naast </w:t>
-      </w:r>
-      <w:proofErr w:type="spellStart"/>
-      <w:r>
-        <w:t>Android</w:t>
-      </w:r>
-      <w:proofErr w:type="spellEnd"/>
-      <w:r>
-        <w:t xml:space="preserve"> waar ik mij op zal focussen is de web applicatie. Ter ondersteuning van mijn eigen onderdeel heb ik gekozen om het vak Internettoepassingen aan mijn template toe te voegen. Ik denk dat dit vak verdiepend, verhelderend en zeker ondersteunend zal werken bij het maken van de web applicatie. Mijn uiteindelijke template ziet er als volgt uit:</w:t>
+        <w:t>Het onderdeel naast Android waar ik mij op zal focussen is de web applicatie. Ter ondersteuning van mijn eigen onderdeel heb ik gekozen om het vak Internettoepassingen aan mijn template toe te voegen. Ik denk dat dit vak verdiepend, verhelderend en zeker ondersteunend zal werken bij het maken van de web applicatie. Mijn uiteindelijke template ziet er als volgt uit:</w:t>
       </w:r>
     </w:p>
     <w:p>
@@ -13998,7 +11812,6 @@
                 <w:color w:val="365F91"/>
               </w:rPr>
             </w:pPr>
-            <w:proofErr w:type="spellStart"/>
             <w:r>
               <w:rPr>
                 <w:b/>
@@ -14007,7 +11820,6 @@
               </w:rPr>
               <w:t>EC’s</w:t>
             </w:r>
-            <w:proofErr w:type="spellEnd"/>
           </w:p>
         </w:tc>
         <w:tc>
@@ -14065,18 +11877,8 @@
                 <w:bCs/>
                 <w:color w:val="365F91"/>
               </w:rPr>
-              <w:t xml:space="preserve">Project - </w:t>
+              <w:t>Project - Androway</w:t>
             </w:r>
-            <w:proofErr w:type="spellStart"/>
-            <w:r>
-              <w:rPr>
-                <w:b/>
-                <w:bCs/>
-                <w:color w:val="365F91"/>
-              </w:rPr>
-              <w:t>Androway</w:t>
-            </w:r>
-            <w:proofErr w:type="spellEnd"/>
           </w:p>
         </w:tc>
         <w:tc>
@@ -14149,18 +11951,8 @@
                 <w:bCs/>
                 <w:color w:val="365F91"/>
               </w:rPr>
-              <w:t xml:space="preserve">Design </w:t>
+              <w:t>Design Patterns</w:t>
             </w:r>
-            <w:proofErr w:type="spellStart"/>
-            <w:r>
-              <w:rPr>
-                <w:b/>
-                <w:bCs/>
-                <w:color w:val="365F91"/>
-              </w:rPr>
-              <w:t>Patterns</w:t>
-            </w:r>
-            <w:proofErr w:type="spellEnd"/>
           </w:p>
         </w:tc>
         <w:tc>
@@ -14472,39 +12264,7 @@
         <w:pStyle w:val="Geenafstand"/>
       </w:pPr>
       <w:r>
-        <w:t xml:space="preserve">Naast </w:t>
-      </w:r>
-      <w:proofErr w:type="spellStart"/>
-      <w:r>
-        <w:t>Android</w:t>
-      </w:r>
-      <w:proofErr w:type="spellEnd"/>
-      <w:r>
-        <w:t xml:space="preserve"> ga ik mij focussen op het maken en programmeren van de fysieke </w:t>
-      </w:r>
-      <w:proofErr w:type="spellStart"/>
-      <w:r>
-        <w:t>Segway</w:t>
-      </w:r>
-      <w:proofErr w:type="spellEnd"/>
-      <w:r>
-        <w:t xml:space="preserve">. Het programmeren hiervan is </w:t>
-      </w:r>
-      <w:proofErr w:type="spellStart"/>
-      <w:r>
-        <w:t>embedded</w:t>
-      </w:r>
-      <w:proofErr w:type="spellEnd"/>
-      <w:r>
-        <w:t xml:space="preserve"> in C. Daarom leek het mij niet meer dan logisch om het vak Embedded toe te voegen aan mijn template. Tijdens IDP heb ik wel wat ervaring op gedaan met </w:t>
-      </w:r>
-      <w:proofErr w:type="spellStart"/>
-      <w:r>
-        <w:t>embedded</w:t>
-      </w:r>
-      <w:proofErr w:type="spellEnd"/>
-      <w:r>
-        <w:t xml:space="preserve"> programmeren, maar er valt voor mij nog heel veel te leren op dit gebied. Wanneer ik Embedded toevoeg aan de template van onderdelen die Rinse en ik gezamenlijk al hadden, dan ziet mijn template er als volgt uit: </w:t>
+        <w:t xml:space="preserve">Naast Android ga ik mij focussen op het maken en programmeren van de fysieke Segway. Het programmeren hiervan is embedded in C. Daarom leek het mij niet meer dan logisch om het vak Embedded toe te voegen aan mijn template. Tijdens IDP heb ik wel wat ervaring op gedaan met embedded programmeren, maar er valt voor mij nog heel veel te leren op dit gebied. Wanneer ik Embedded toevoeg aan de template van onderdelen die Rinse en ik gezamenlijk al hadden, dan ziet mijn template er als volgt uit: </w:t>
       </w:r>
     </w:p>
     <w:p>
@@ -14576,7 +12336,6 @@
                 <w:color w:val="365F91"/>
               </w:rPr>
             </w:pPr>
-            <w:proofErr w:type="spellStart"/>
             <w:r>
               <w:rPr>
                 <w:b/>
@@ -14585,7 +12344,6 @@
               </w:rPr>
               <w:t>EC’s</w:t>
             </w:r>
-            <w:proofErr w:type="spellEnd"/>
           </w:p>
         </w:tc>
         <w:tc>
@@ -14651,18 +12409,8 @@
                 <w:bCs/>
                 <w:color w:val="365F91"/>
               </w:rPr>
-              <w:t xml:space="preserve"> - </w:t>
+              <w:t xml:space="preserve"> - Androway</w:t>
             </w:r>
-            <w:proofErr w:type="spellStart"/>
-            <w:r>
-              <w:rPr>
-                <w:b/>
-                <w:bCs/>
-                <w:color w:val="365F91"/>
-              </w:rPr>
-              <w:t>Androway</w:t>
-            </w:r>
-            <w:proofErr w:type="spellEnd"/>
           </w:p>
         </w:tc>
         <w:tc>
@@ -14735,18 +12483,8 @@
                 <w:bCs/>
                 <w:color w:val="365F91"/>
               </w:rPr>
-              <w:t xml:space="preserve">Design </w:t>
+              <w:t>Design Patterns</w:t>
             </w:r>
-            <w:proofErr w:type="spellStart"/>
-            <w:r>
-              <w:rPr>
-                <w:b/>
-                <w:bCs/>
-                <w:color w:val="365F91"/>
-              </w:rPr>
-              <w:t>Patterns</w:t>
-            </w:r>
-            <w:proofErr w:type="spellEnd"/>
           </w:p>
         </w:tc>
         <w:tc>
@@ -15048,36 +12786,11 @@
         </w:rPr>
       </w:pPr>
       <w:r>
-        <w:t xml:space="preserve">Het project heeft ook al een naam gekregen. De kern van het project is het combineren van een </w:t>
-      </w:r>
-      <w:proofErr w:type="spellStart"/>
-      <w:r>
-        <w:t>Android</w:t>
-      </w:r>
-      <w:proofErr w:type="spellEnd"/>
-      <w:r>
-        <w:t xml:space="preserve"> applicatie met een kleine </w:t>
-      </w:r>
-      <w:proofErr w:type="spellStart"/>
-      <w:r>
-        <w:t>Segway</w:t>
-      </w:r>
-      <w:proofErr w:type="spellEnd"/>
-      <w:r>
-        <w:t xml:space="preserve">. </w:t>
-      </w:r>
-      <w:r>
-        <w:t xml:space="preserve">Om die reden hebben we die twee name gebruikt om tot onze project naam te komen: </w:t>
-      </w:r>
-      <w:proofErr w:type="spellStart"/>
-      <w:r>
-        <w:t>Androway</w:t>
-      </w:r>
-      <w:proofErr w:type="spellEnd"/>
-      <w:r>
-        <w:t xml:space="preserve"> (</w:t>
-      </w:r>
-      <w:proofErr w:type="spellStart"/>
+        <w:t xml:space="preserve">Het project heeft ook al een naam gekregen. De kern van het project is het combineren van een Android applicatie met een kleine Segway. </w:t>
+      </w:r>
+      <w:r>
+        <w:t>Om die reden hebben we die twee name gebruikt om tot onze project naam te komen: Androway (</w:t>
+      </w:r>
       <w:r>
         <w:rPr>
           <w:b/>
@@ -15090,11 +12803,9 @@
         </w:rPr>
         <w:t>id</w:t>
       </w:r>
-      <w:proofErr w:type="spellEnd"/>
       <w:r>
         <w:t xml:space="preserve"> </w:t>
       </w:r>
-      <w:proofErr w:type="spellStart"/>
       <w:r>
         <w:rPr>
           <w:i/>
@@ -15107,7 +12818,6 @@
         </w:rPr>
         <w:t>way</w:t>
       </w:r>
-      <w:proofErr w:type="spellEnd"/>
       <w:r>
         <w:t>)</w:t>
       </w:r>
@@ -15729,7 +13439,7 @@
                                 <w:noProof/>
                                 <w:color w:val="FFFFFF"/>
                               </w:rPr>
-                              <w:t>18</w:t>
+                              <w:t>17</w:t>
                             </w:r>
                             <w:r>
                               <w:fldChar w:fldCharType="end"/>
@@ -15788,7 +13498,7 @@
                           <w:noProof/>
                           <w:color w:val="FFFFFF"/>
                         </w:rPr>
-                        <w:t>18</w:t>
+                        <w:t>17</w:t>
                       </w:r>
                       <w:r>
                         <w:fldChar w:fldCharType="end"/>
@@ -15803,7 +13513,6 @@
         </mc:Fallback>
       </mc:AlternateContent>
     </w:r>
-    <w:proofErr w:type="spellStart"/>
     <w:r>
       <w:rPr>
         <w:rFonts w:ascii="Venus Rising" w:hAnsi="Venus Rising"/>
@@ -15811,17 +13520,7 @@
         <w:sz w:val="16"/>
         <w:szCs w:val="16"/>
       </w:rPr>
-      <w:t>Androway</w:t>
-    </w:r>
-    <w:proofErr w:type="spellEnd"/>
-    <w:r>
-      <w:rPr>
-        <w:rFonts w:ascii="Venus Rising" w:hAnsi="Venus Rising"/>
-        <w:color w:val="365F91"/>
-        <w:sz w:val="16"/>
-        <w:szCs w:val="16"/>
-      </w:rPr>
-      <w:t xml:space="preserve"> </w:t>
+      <w:t xml:space="preserve">Androway </w:t>
     </w:r>
     <w:r>
       <w:rPr>
@@ -20051,6 +17750,7 @@
   <w:style w:type="character" w:default="1" w:styleId="Standaardalinea-lettertype">
     <w:name w:val="Default Paragraph Font"/>
     <w:uiPriority w:val="1"/>
+    <w:semiHidden/>
     <w:unhideWhenUsed/>
   </w:style>
   <w:style w:type="table" w:default="1" w:styleId="Standaardtabel">
@@ -20766,6 +18466,7 @@
   <w:style w:type="character" w:default="1" w:styleId="Standaardalinea-lettertype">
     <w:name w:val="Default Paragraph Font"/>
     <w:uiPriority w:val="1"/>
+    <w:semiHidden/>
     <w:unhideWhenUsed/>
   </w:style>
   <w:style w:type="table" w:default="1" w:styleId="Standaardtabel">
@@ -21535,7 +19236,7 @@
 </file>
 
 <file path=customXml/itemProps1.xml><?xml version="1.0" encoding="utf-8"?>
-<ds:datastoreItem xmlns:ds="http://schemas.openxmlformats.org/officeDocument/2006/customXml" ds:itemID="{072B670E-DDFE-45EA-81B9-2F7DFA38A3F2}">
+<ds:datastoreItem xmlns:ds="http://schemas.openxmlformats.org/officeDocument/2006/customXml" ds:itemID="{778D1ED0-6EBB-4EE9-AB15-4CAB55B01D40}">
   <ds:schemaRefs>
     <ds:schemaRef ds:uri="http://schemas.openxmlformats.org/officeDocument/2006/bibliography"/>
   </ds:schemaRefs>

</xml_diff>